<commit_message>
report section 2 finished
</commit_message>
<xml_diff>
--- a/EENGM4120_Group10_Report.docx
+++ b/EENGM4120_Group10_Report.docx
@@ -19,6 +19,8 @@
           <w:docGrid w:linePitch="360"/>
         </w:sectPr>
       </w:pPr>
+      <w:bookmarkStart w:id="0" w:name="_Hlk161826276"/>
+      <w:bookmarkEnd w:id="0"/>
       <w:r>
         <w:rPr>
           <w:rStyle w:val="normaltextrun"/>
@@ -241,6 +243,13 @@
           <w:sz w:val="18"/>
           <w:szCs w:val="18"/>
         </w:rPr>
+        <w:t>bs19616</w:t>
+      </w:r>
+      <w:r>
+        <w:rPr>
+          <w:sz w:val="18"/>
+          <w:szCs w:val="18"/>
+        </w:rPr>
         <w:t>@bristol.ac.uk</w:t>
       </w:r>
     </w:p>
@@ -312,6 +321,13 @@
           <w:szCs w:val="18"/>
         </w:rPr>
         <w:br/>
+      </w:r>
+      <w:r>
+        <w:rPr>
+          <w:sz w:val="18"/>
+          <w:szCs w:val="18"/>
+        </w:rPr>
+        <w:t>jm20101</w:t>
       </w:r>
       <w:r>
         <w:rPr>
@@ -485,181 +501,81 @@
       </w:pPr>
       <w:r>
         <w:rPr>
-          <w:noProof/>
-          <w:color w:val="000000"/>
-        </w:rPr>
-        <w:drawing>
-          <wp:anchor distT="0" distB="0" distL="114300" distR="114300" simplePos="0" relativeHeight="251659264" behindDoc="0" locked="0" layoutInCell="1" allowOverlap="1" wp14:anchorId="4764A377" wp14:editId="76D20D3D">
-            <wp:simplePos x="0" y="0"/>
-            <wp:positionH relativeFrom="margin">
-              <wp:align>left</wp:align>
-            </wp:positionH>
-            <wp:positionV relativeFrom="paragraph">
-              <wp:posOffset>842010</wp:posOffset>
-            </wp:positionV>
-            <wp:extent cx="3070225" cy="425450"/>
-            <wp:effectExtent l="0" t="0" r="0" b="0"/>
-            <wp:wrapSquare wrapText="bothSides"/>
-            <wp:docPr id="20" name="Text Box 20"/>
-            <wp:cNvGraphicFramePr/>
-            <a:graphic xmlns:a="http://purl.oclc.org/ooxml/drawingml/main">
-              <a:graphicData uri="http://schemas.microsoft.com/office/word/2010/wordprocessingShape">
-                <wp:wsp>
-                  <wp:cNvSpPr txBox="1"/>
-                  <wp:spPr>
-                    <a:xfrm>
-                      <a:off x="0" y="0"/>
-                      <a:ext cx="3070225" cy="425450"/>
-                    </a:xfrm>
-                    <a:prstGeom prst="rect">
-                      <a:avLst/>
-                    </a:prstGeom>
-                    <a:solidFill>
-                      <a:schemeClr val="lt1"/>
-                    </a:solidFill>
-                    <a:ln w="6350">
-                      <a:noFill/>
-                    </a:ln>
-                  </wp:spPr>
-                  <wp:txbx>
-                    <wne:txbxContent>
-                      <w:p>
-                        <w:pPr>
-                          <w:keepNext/>
-                        </w:pPr>
-                      </w:p>
-                      <w:p>
-                        <w:pPr>
-                          <w:pStyle w:val="Caption"/>
-                        </w:pPr>
-                        <w:bookmarkStart w:id="0" w:name="_Ref105278865"/>
-                        <w:r>
-                          <w:t xml:space="preserve">Figure </w:t>
-                        </w:r>
-                        <w:r>
-                          <w:fldChar w:fldCharType="begin"/>
-                        </w:r>
-                        <w:r>
-                          <w:instrText xml:space="preserve"> STYLEREF 1 \s </w:instrText>
-                        </w:r>
-                        <w:r>
-                          <w:fldChar w:fldCharType="separate"/>
-                        </w:r>
-                        <w:r>
-                          <w:rPr>
-                            <w:noProof/>
-                          </w:rPr>
-                          <w:t>I</w:t>
-                        </w:r>
-                        <w:r>
-                          <w:rPr>
-                            <w:noProof/>
-                          </w:rPr>
-                          <w:fldChar w:fldCharType="end"/>
-                        </w:r>
-                        <w:bookmarkEnd w:id="0"/>
-                        <w:r>
-                          <w:t xml:space="preserve"> Screenshot of console as the program runs</w:t>
-                        </w:r>
-                      </w:p>
-                      <w:p>
-                        <w:pPr>
-                          <w:rPr>
-                            <w:lang w:val="en-GB"/>
-                          </w:rPr>
-                        </w:pPr>
-                      </w:p>
-                    </wne:txbxContent>
-                  </wp:txbx>
-                  <wp:bodyPr rot="0" spcFirstLastPara="0" vertOverflow="overflow" horzOverflow="overflow" vert="horz" wrap="square" lIns="91440" tIns="45720" rIns="91440" bIns="45720" numCol="1" spcCol="0" rtlCol="0" fromWordArt="0" anchor="t" anchorCtr="0" forceAA="0" compatLnSpc="1">
-                    <a:prstTxWarp prst="textNoShape">
-                      <a:avLst/>
-                    </a:prstTxWarp>
-                    <a:noAutofit/>
-                  </wp:bodyPr>
-                </wp:wsp>
-              </a:graphicData>
-            </a:graphic>
-            <wp14:sizeRelH relativeFrom="margin">
-              <wp14:pctWidth>0%</wp14:pctWidth>
-            </wp14:sizeRelH>
-            <wp14:sizeRelV relativeFrom="margin">
-              <wp14:pctHeight>0%</wp14:pctHeight>
-            </wp14:sizeRelV>
-          </wp:anchor>
-        </w:drawing>
-      </w:r>
-      <w:r>
-        <w:rPr>
           <w:lang w:val="en-GB"/>
         </w:rPr>
-        <w:t xml:space="preserve">A </w:t>
+        <w:t>A Dual</w:t>
       </w:r>
       <w:r>
         <w:rPr>
           <w:lang w:val="en-GB"/>
         </w:rPr>
+        <w:t xml:space="preserve"> Tone Multi-Frequency (DTMF) </w:t>
+      </w:r>
+      <w:r>
+        <w:rPr>
+          <w:lang w:val="en-GB"/>
+        </w:rPr>
+        <w:t>signal</w:t>
+      </w:r>
+      <w:r>
+        <w:rPr>
+          <w:lang w:val="en-GB"/>
+        </w:rPr>
         <w:t xml:space="preserve"> </w:t>
       </w:r>
       <w:r>
         <w:rPr>
           <w:lang w:val="en-GB"/>
         </w:rPr>
-        <w:t xml:space="preserve">Dual Tone Multi-Frequency (DTMF) </w:t>
+        <w:t>system</w:t>
       </w:r>
       <w:r>
         <w:rPr>
           <w:lang w:val="en-GB"/>
         </w:rPr>
-        <w:t>signal</w:t>
+        <w:t xml:space="preserve"> comprises of </w:t>
       </w:r>
       <w:r>
         <w:rPr>
           <w:lang w:val="en-GB"/>
         </w:rPr>
-        <w:t xml:space="preserve"> </w:t>
+        <w:t xml:space="preserve">digits </w:t>
       </w:r>
       <w:r>
         <w:rPr>
           <w:lang w:val="en-GB"/>
         </w:rPr>
-        <w:t>system</w:t>
+        <w:t>0</w:t>
       </w:r>
       <w:r>
         <w:rPr>
           <w:lang w:val="en-GB"/>
         </w:rPr>
-        <w:t xml:space="preserve"> comprises of </w:t>
+        <w:t xml:space="preserve"> up to </w:t>
       </w:r>
       <w:r>
         <w:rPr>
           <w:lang w:val="en-GB"/>
         </w:rPr>
-        <w:t xml:space="preserve">digits </w:t>
+        <w:t>9 and characters A, B, C, D, *, #.</w:t>
       </w:r>
       <w:r>
         <w:rPr>
           <w:lang w:val="en-GB"/>
         </w:rPr>
-        <w:t>0</w:t>
+        <w:t xml:space="preserve"> They each are made up </w:t>
       </w:r>
       <w:r>
         <w:rPr>
           <w:lang w:val="en-GB"/>
         </w:rPr>
-        <w:t xml:space="preserve"> up to </w:t>
+        <w:t>of 2</w:t>
       </w:r>
       <w:r>
         <w:rPr>
           <w:lang w:val="en-GB"/>
         </w:rPr>
-        <w:t>9 and characters A, B, C, D, *, #.</w:t>
-      </w:r>
-      <w:r>
-        <w:rPr>
-          <w:lang w:val="en-GB"/>
-        </w:rPr>
-        <w:t xml:space="preserve"> They each are made up of  2 frequencies, one high and one low. </w:t>
+        <w:t xml:space="preserve"> frequencies, one high and one low. </w:t>
       </w:r>
       <w:r>
         <w:rPr>
@@ -747,7 +663,7 @@
     </w:p>
     <w:tbl>
       <w:tblPr>
-        <w:tblW w:w="212.25pt" w:type="dxa"/>
+        <w:tblW w:w="188.45pt" w:type="dxa"/>
         <w:jc w:val="center"/>
         <w:tblBorders>
           <w:top w:val="outset" w:sz="6" w:space="0" w:color="auto"/>
@@ -762,20 +678,20 @@
         <w:tblLook w:firstRow="1" w:lastRow="0" w:firstColumn="1" w:lastColumn="0" w:noHBand="0" w:noVBand="1"/>
       </w:tblPr>
       <w:tblGrid>
-        <w:gridCol w:w="825"/>
-        <w:gridCol w:w="855"/>
-        <w:gridCol w:w="855"/>
-        <w:gridCol w:w="855"/>
-        <w:gridCol w:w="855"/>
+        <w:gridCol w:w="633"/>
+        <w:gridCol w:w="802"/>
+        <w:gridCol w:w="778"/>
+        <w:gridCol w:w="778"/>
+        <w:gridCol w:w="778"/>
       </w:tblGrid>
       <w:tr>
         <w:trPr>
-          <w:trHeight w:val="600"/>
+          <w:trHeight w:val="532"/>
           <w:jc w:val="center"/>
         </w:trPr>
         <w:tc>
           <w:tcPr>
-            <w:tcW w:w="41.25pt" w:type="dxa"/>
+            <w:tcW w:w="31.65pt" w:type="dxa"/>
             <w:tcBorders>
               <w:top w:val="single" w:sz="6" w:space="0" w:color="auto"/>
               <w:start w:val="single" w:sz="6" w:space="0" w:color="auto"/>
@@ -820,7 +736,7 @@
         </w:tc>
         <w:tc>
           <w:tcPr>
-            <w:tcW w:w="42.75pt" w:type="dxa"/>
+            <w:tcW w:w="40.10pt" w:type="dxa"/>
             <w:tcBorders>
               <w:top w:val="single" w:sz="6" w:space="0" w:color="auto"/>
               <w:start w:val="single" w:sz="24" w:space="0" w:color="auto"/>
@@ -865,7 +781,7 @@
         </w:tc>
         <w:tc>
           <w:tcPr>
-            <w:tcW w:w="42.75pt" w:type="dxa"/>
+            <w:tcW w:w="38.90pt" w:type="dxa"/>
             <w:tcBorders>
               <w:top w:val="single" w:sz="6" w:space="0" w:color="auto"/>
               <w:start w:val="single" w:sz="6" w:space="0" w:color="auto"/>
@@ -910,7 +826,7 @@
         </w:tc>
         <w:tc>
           <w:tcPr>
-            <w:tcW w:w="42.75pt" w:type="dxa"/>
+            <w:tcW w:w="38.90pt" w:type="dxa"/>
             <w:tcBorders>
               <w:top w:val="single" w:sz="6" w:space="0" w:color="auto"/>
               <w:start w:val="single" w:sz="6" w:space="0" w:color="auto"/>
@@ -955,7 +871,7 @@
         </w:tc>
         <w:tc>
           <w:tcPr>
-            <w:tcW w:w="42.75pt" w:type="dxa"/>
+            <w:tcW w:w="38.90pt" w:type="dxa"/>
             <w:tcBorders>
               <w:top w:val="single" w:sz="6" w:space="0" w:color="auto"/>
               <w:start w:val="single" w:sz="6" w:space="0" w:color="auto"/>
@@ -1001,12 +917,12 @@
       </w:tr>
       <w:tr>
         <w:trPr>
-          <w:trHeight w:val="630"/>
+          <w:trHeight w:val="559"/>
           <w:jc w:val="center"/>
         </w:trPr>
         <w:tc>
           <w:tcPr>
-            <w:tcW w:w="41.25pt" w:type="dxa"/>
+            <w:tcW w:w="31.65pt" w:type="dxa"/>
             <w:tcBorders>
               <w:top w:val="single" w:sz="24" w:space="0" w:color="auto"/>
               <w:start w:val="single" w:sz="6" w:space="0" w:color="auto"/>
@@ -1051,7 +967,7 @@
         </w:tc>
         <w:tc>
           <w:tcPr>
-            <w:tcW w:w="42.75pt" w:type="dxa"/>
+            <w:tcW w:w="40.10pt" w:type="dxa"/>
             <w:tcBorders>
               <w:top w:val="single" w:sz="24" w:space="0" w:color="auto"/>
               <w:start w:val="single" w:sz="24" w:space="0" w:color="auto"/>
@@ -1096,7 +1012,7 @@
         </w:tc>
         <w:tc>
           <w:tcPr>
-            <w:tcW w:w="42.75pt" w:type="dxa"/>
+            <w:tcW w:w="38.90pt" w:type="dxa"/>
             <w:tcBorders>
               <w:top w:val="single" w:sz="24" w:space="0" w:color="auto"/>
               <w:start w:val="single" w:sz="6" w:space="0" w:color="auto"/>
@@ -1141,7 +1057,7 @@
         </w:tc>
         <w:tc>
           <w:tcPr>
-            <w:tcW w:w="42.75pt" w:type="dxa"/>
+            <w:tcW w:w="38.90pt" w:type="dxa"/>
             <w:tcBorders>
               <w:top w:val="single" w:sz="24" w:space="0" w:color="auto"/>
               <w:start w:val="single" w:sz="6" w:space="0" w:color="auto"/>
@@ -1186,7 +1102,7 @@
         </w:tc>
         <w:tc>
           <w:tcPr>
-            <w:tcW w:w="42.75pt" w:type="dxa"/>
+            <w:tcW w:w="38.90pt" w:type="dxa"/>
             <w:tcBorders>
               <w:top w:val="single" w:sz="24" w:space="0" w:color="auto"/>
               <w:start w:val="single" w:sz="6" w:space="0" w:color="auto"/>
@@ -1232,12 +1148,12 @@
       </w:tr>
       <w:tr>
         <w:trPr>
-          <w:trHeight w:val="630"/>
+          <w:trHeight w:val="559"/>
           <w:jc w:val="center"/>
         </w:trPr>
         <w:tc>
           <w:tcPr>
-            <w:tcW w:w="41.25pt" w:type="dxa"/>
+            <w:tcW w:w="31.65pt" w:type="dxa"/>
             <w:tcBorders>
               <w:top w:val="single" w:sz="6" w:space="0" w:color="auto"/>
               <w:start w:val="single" w:sz="6" w:space="0" w:color="auto"/>
@@ -1282,7 +1198,7 @@
         </w:tc>
         <w:tc>
           <w:tcPr>
-            <w:tcW w:w="42.75pt" w:type="dxa"/>
+            <w:tcW w:w="40.10pt" w:type="dxa"/>
             <w:tcBorders>
               <w:top w:val="single" w:sz="6" w:space="0" w:color="auto"/>
               <w:start w:val="single" w:sz="24" w:space="0" w:color="auto"/>
@@ -1327,7 +1243,7 @@
         </w:tc>
         <w:tc>
           <w:tcPr>
-            <w:tcW w:w="42.75pt" w:type="dxa"/>
+            <w:tcW w:w="38.90pt" w:type="dxa"/>
             <w:tcBorders>
               <w:top w:val="single" w:sz="6" w:space="0" w:color="auto"/>
               <w:start w:val="single" w:sz="6" w:space="0" w:color="auto"/>
@@ -1372,7 +1288,7 @@
         </w:tc>
         <w:tc>
           <w:tcPr>
-            <w:tcW w:w="42.75pt" w:type="dxa"/>
+            <w:tcW w:w="38.90pt" w:type="dxa"/>
             <w:tcBorders>
               <w:top w:val="single" w:sz="6" w:space="0" w:color="auto"/>
               <w:start w:val="single" w:sz="6" w:space="0" w:color="auto"/>
@@ -1417,7 +1333,7 @@
         </w:tc>
         <w:tc>
           <w:tcPr>
-            <w:tcW w:w="42.75pt" w:type="dxa"/>
+            <w:tcW w:w="38.90pt" w:type="dxa"/>
             <w:tcBorders>
               <w:top w:val="single" w:sz="6" w:space="0" w:color="auto"/>
               <w:start w:val="single" w:sz="6" w:space="0" w:color="auto"/>
@@ -1463,12 +1379,12 @@
       </w:tr>
       <w:tr>
         <w:trPr>
-          <w:trHeight w:val="630"/>
+          <w:trHeight w:val="559"/>
           <w:jc w:val="center"/>
         </w:trPr>
         <w:tc>
           <w:tcPr>
-            <w:tcW w:w="41.25pt" w:type="dxa"/>
+            <w:tcW w:w="31.65pt" w:type="dxa"/>
             <w:tcBorders>
               <w:top w:val="single" w:sz="6" w:space="0" w:color="auto"/>
               <w:start w:val="single" w:sz="6" w:space="0" w:color="auto"/>
@@ -1513,7 +1429,7 @@
         </w:tc>
         <w:tc>
           <w:tcPr>
-            <w:tcW w:w="42.75pt" w:type="dxa"/>
+            <w:tcW w:w="40.10pt" w:type="dxa"/>
             <w:tcBorders>
               <w:top w:val="single" w:sz="6" w:space="0" w:color="auto"/>
               <w:start w:val="single" w:sz="24" w:space="0" w:color="auto"/>
@@ -1558,7 +1474,7 @@
         </w:tc>
         <w:tc>
           <w:tcPr>
-            <w:tcW w:w="42.75pt" w:type="dxa"/>
+            <w:tcW w:w="38.90pt" w:type="dxa"/>
             <w:tcBorders>
               <w:top w:val="single" w:sz="6" w:space="0" w:color="auto"/>
               <w:start w:val="single" w:sz="6" w:space="0" w:color="auto"/>
@@ -1603,7 +1519,7 @@
         </w:tc>
         <w:tc>
           <w:tcPr>
-            <w:tcW w:w="42.75pt" w:type="dxa"/>
+            <w:tcW w:w="38.90pt" w:type="dxa"/>
             <w:tcBorders>
               <w:top w:val="single" w:sz="6" w:space="0" w:color="auto"/>
               <w:start w:val="single" w:sz="6" w:space="0" w:color="auto"/>
@@ -1648,7 +1564,7 @@
         </w:tc>
         <w:tc>
           <w:tcPr>
-            <w:tcW w:w="42.75pt" w:type="dxa"/>
+            <w:tcW w:w="38.90pt" w:type="dxa"/>
             <w:tcBorders>
               <w:top w:val="single" w:sz="6" w:space="0" w:color="auto"/>
               <w:start w:val="single" w:sz="6" w:space="0" w:color="auto"/>
@@ -1694,12 +1610,12 @@
       </w:tr>
       <w:tr>
         <w:trPr>
-          <w:trHeight w:val="660"/>
+          <w:trHeight w:val="584"/>
           <w:jc w:val="center"/>
         </w:trPr>
         <w:tc>
           <w:tcPr>
-            <w:tcW w:w="41.25pt" w:type="dxa"/>
+            <w:tcW w:w="31.65pt" w:type="dxa"/>
             <w:tcBorders>
               <w:top w:val="single" w:sz="6" w:space="0" w:color="auto"/>
               <w:start w:val="single" w:sz="6" w:space="0" w:color="auto"/>
@@ -1744,7 +1660,7 @@
         </w:tc>
         <w:tc>
           <w:tcPr>
-            <w:tcW w:w="42.75pt" w:type="dxa"/>
+            <w:tcW w:w="40.10pt" w:type="dxa"/>
             <w:tcBorders>
               <w:top w:val="single" w:sz="6" w:space="0" w:color="auto"/>
               <w:start w:val="single" w:sz="24" w:space="0" w:color="auto"/>
@@ -1789,7 +1705,7 @@
         </w:tc>
         <w:tc>
           <w:tcPr>
-            <w:tcW w:w="42.75pt" w:type="dxa"/>
+            <w:tcW w:w="38.90pt" w:type="dxa"/>
             <w:tcBorders>
               <w:top w:val="single" w:sz="6" w:space="0" w:color="auto"/>
               <w:start w:val="single" w:sz="6" w:space="0" w:color="auto"/>
@@ -1834,7 +1750,7 @@
         </w:tc>
         <w:tc>
           <w:tcPr>
-            <w:tcW w:w="42.75pt" w:type="dxa"/>
+            <w:tcW w:w="38.90pt" w:type="dxa"/>
             <w:tcBorders>
               <w:top w:val="single" w:sz="6" w:space="0" w:color="auto"/>
               <w:start w:val="single" w:sz="6" w:space="0" w:color="auto"/>
@@ -1879,7 +1795,7 @@
         </w:tc>
         <w:tc>
           <w:tcPr>
-            <w:tcW w:w="42.75pt" w:type="dxa"/>
+            <w:tcW w:w="38.90pt" w:type="dxa"/>
             <w:tcBorders>
               <w:top w:val="single" w:sz="6" w:space="0" w:color="auto"/>
               <w:start w:val="single" w:sz="6" w:space="0" w:color="auto"/>
@@ -2054,93 +1970,81 @@
         <w:rPr>
           <w:lang w:val="en-GB"/>
         </w:rPr>
-        <w:t xml:space="preserve">he Fast Fourier Transform (FFT) algorithm is the traditional technique for extracting the frequency components of a signal, </w:t>
+        <w:t xml:space="preserve">he Fast Fourier Transform (FFT) algorithm is inefficient when applied to a DTMF system since it checks for the presence of all frequencies. </w:t>
       </w:r>
       <w:r>
         <w:rPr>
           <w:lang w:val="en-GB"/>
         </w:rPr>
-        <w:t xml:space="preserve">however, </w:t>
-      </w:r>
+        <w:t xml:space="preserve">The </w:t>
+      </w:r>
+      <w:proofErr w:type="spellStart"/>
       <w:r>
         <w:rPr>
           <w:lang w:val="en-GB"/>
         </w:rPr>
-        <w:t xml:space="preserve">it is inefficient when applied to a DTMF system since it checks for the presence of all frequencies. </w:t>
-      </w:r>
+        <w:t>Goertzel</w:t>
+      </w:r>
+      <w:proofErr w:type="spellEnd"/>
       <w:r>
         <w:rPr>
           <w:lang w:val="en-GB"/>
         </w:rPr>
-        <w:t xml:space="preserve">The </w:t>
-      </w:r>
-      <w:proofErr w:type="spellStart"/>
+        <w:t xml:space="preserve"> algorithm is tailored to only detect the</w:t>
+      </w:r>
       <w:r>
         <w:rPr>
           <w:lang w:val="en-GB"/>
         </w:rPr>
-        <w:t>Goertzel</w:t>
-      </w:r>
-      <w:proofErr w:type="spellEnd"/>
+        <w:t xml:space="preserve"> </w:t>
+      </w:r>
       <w:r>
         <w:rPr>
           <w:lang w:val="en-GB"/>
         </w:rPr>
-        <w:t xml:space="preserve"> algorithm is tailored to only detect the</w:t>
+        <w:t>8</w:t>
       </w:r>
       <w:r>
         <w:rPr>
           <w:lang w:val="en-GB"/>
         </w:rPr>
-        <w:t xml:space="preserve"> </w:t>
+        <w:t xml:space="preserve"> different </w:t>
       </w:r>
       <w:r>
         <w:rPr>
           <w:lang w:val="en-GB"/>
         </w:rPr>
-        <w:t>8</w:t>
+        <w:t>frequencies (16 different tone combinations)</w:t>
       </w:r>
       <w:r>
         <w:rPr>
           <w:lang w:val="en-GB"/>
         </w:rPr>
-        <w:t xml:space="preserve"> different </w:t>
+        <w:t xml:space="preserve">, which makes it more </w:t>
       </w:r>
       <w:r>
         <w:rPr>
           <w:lang w:val="en-GB"/>
         </w:rPr>
-        <w:t>frequencies (16 different tone combinations)</w:t>
+        <w:t xml:space="preserve">computationally efficient </w:t>
       </w:r>
       <w:r>
         <w:rPr>
           <w:lang w:val="en-GB"/>
         </w:rPr>
-        <w:t xml:space="preserve"> produced</w:t>
+        <w:t>They are based on equations below</w:t>
       </w:r>
       <w:r>
         <w:rPr>
           <w:lang w:val="en-GB"/>
         </w:rPr>
-        <w:t xml:space="preserve"> by the DTMF system</w:t>
+        <w:t>, and its process summarized in Figure 1</w:t>
       </w:r>
       <w:r>
         <w:rPr>
           <w:lang w:val="en-GB"/>
         </w:rPr>
-        <w:t xml:space="preserve">, which makes it more </w:t>
-      </w:r>
-      <w:r>
-        <w:rPr>
-          <w:lang w:val="en-GB"/>
-        </w:rPr>
-        <w:t xml:space="preserve">computationally efficient </w:t>
-      </w:r>
-      <w:r>
-        <w:rPr>
-          <w:lang w:val="en-GB"/>
-        </w:rPr>
-        <w:t>They are based on equations below:</w:t>
+        <w:t>:</w:t>
       </w:r>
       <w:r>
         <w:rPr>
@@ -2971,7 +2875,7 @@
                           <w:rPr>
                             <w:noProof/>
                           </w:rPr>
-                          <w:t>I</w:t>
+                          <w:t>0</w:t>
                         </w:r>
                         <w:r>
                           <w:rPr>
@@ -2981,18 +2885,7 @@
                         </w:r>
                         <w:bookmarkEnd w:id="2"/>
                         <w:r>
-                          <w:t xml:space="preserve"> </w:t>
-                        </w:r>
-                        <w:proofErr w:type="spellStart"/>
-                        <w:r>
-                          <w:t>Goertzel</w:t>
-                        </w:r>
-                        <w:proofErr w:type="spellEnd"/>
-                        <w:r>
-                          <w:t xml:space="preserve"> Algorithm</w:t>
-                        </w:r>
-                        <w:r>
-                          <w:t xml:space="preserve"> Flow Diagram</w:t>
+                          <w:t xml:space="preserve"> Goertzel Algorithm Flow Diagram</w:t>
                         </w:r>
                       </w:p>
                       <w:p/>
@@ -3232,7 +3125,16 @@
           <w:shd w:val="clear" w:color="auto" w:fill="FFFFFF"/>
           <w:lang w:val="en-US"/>
         </w:rPr>
-        <w:t>Detection of one frequency component using the Goertzel Algorithm implemented in C with TI’s SYS/BIOS operating system, sourced from user inputs</w:t>
+        <w:t xml:space="preserve">Detection of one frequency component using the Goertzel Algorithm implemented in C with TI’s SYS/BIOS operating system, sourced from user </w:t>
+      </w:r>
+      <w:r>
+        <w:rPr>
+          <w:rStyle w:val="normaltextrun"/>
+          <w:color w:val="000000"/>
+          <w:shd w:val="clear" w:color="auto" w:fill="FFFFFF"/>
+          <w:lang w:val="en-US"/>
+        </w:rPr>
+        <w:t>inputs.</w:t>
       </w:r>
     </w:p>
     <w:p>
@@ -3262,6 +3164,10 @@
       <w:r>
         <w:rPr>
           <w:rStyle w:val="normaltextrun"/>
+          <w:b/>
+          <w:bCs/>
+          <w:i/>
+          <w:iCs/>
           <w:color w:val="000000"/>
           <w:shd w:val="clear" w:color="auto" w:fill="FFFFFF"/>
           <w:lang w:val="en-US"/>
@@ -3291,7 +3197,16 @@
           <w:shd w:val="clear" w:color="auto" w:fill="FFFFFF"/>
           <w:lang w:val="en-US"/>
         </w:rPr>
-        <w:t>Detection of all 8 frequency components using the Goertzel Algorithm implemented in pure C language, sourced from user inputs</w:t>
+        <w:t xml:space="preserve">Detection of all 8 frequency components using the Goertzel Algorithm implemented in pure C language, sourced from user </w:t>
+      </w:r>
+      <w:r>
+        <w:rPr>
+          <w:rStyle w:val="normaltextrun"/>
+          <w:color w:val="000000"/>
+          <w:shd w:val="clear" w:color="auto" w:fill="FFFFFF"/>
+          <w:lang w:val="en-US"/>
+        </w:rPr>
+        <w:t>inputs.</w:t>
       </w:r>
     </w:p>
     <w:p>
@@ -3321,13 +3236,9 @@
     <w:p>
       <w:pPr>
         <w:pStyle w:val="Heading1"/>
-        <w:numPr>
-          <w:ilvl w:val="0"/>
-          <w:numId w:val="4"/>
-        </w:numPr>
-      </w:pPr>
-      <w:r>
-        <w:lastRenderedPageBreak/>
+        <w:ind w:start="10.80pt"/>
+      </w:pPr>
+      <w:r>
         <w:t>Brief overview of optimization in C and equivalent code in assembly</w:t>
       </w:r>
     </w:p>
@@ -3371,6 +3282,7 @@
         <w:pStyle w:val="Heading1"/>
       </w:pPr>
       <w:r>
+        <w:lastRenderedPageBreak/>
         <w:t>Task 2: Detecting all frequencies using the goertzel Algorithm</w:t>
       </w:r>
     </w:p>
@@ -3385,7 +3297,7 @@
         <w:t xml:space="preserve"> choice,</w:t>
       </w:r>
       <w:r>
-        <w:t xml:space="preserve"> process and goals of the code “</w:t>
+        <w:t xml:space="preserve"> process and goals of the code </w:t>
       </w:r>
       <w:proofErr w:type="spellStart"/>
       <w:r>
@@ -3393,7 +3305,7 @@
       </w:r>
       <w:proofErr w:type="spellEnd"/>
       <w:r>
-        <w:t>” and “</w:t>
+        <w:t xml:space="preserve"> and </w:t>
       </w:r>
       <w:proofErr w:type="spellStart"/>
       <w:r>
@@ -3401,7 +3313,7 @@
       </w:r>
       <w:proofErr w:type="spellEnd"/>
       <w:r>
-        <w:t xml:space="preserve">” under </w:t>
+        <w:t xml:space="preserve"> under </w:t>
       </w:r>
       <w:proofErr w:type="spellStart"/>
       <w:r>
@@ -3474,17 +3386,12 @@
           <w:noProof/>
         </w:rPr>
       </w:pPr>
-    </w:p>
-    <w:p>
-      <w:pPr>
-        <w:jc w:val="start"/>
-      </w:pPr>
       <w:r>
         <w:rPr>
           <w:noProof/>
         </w:rPr>
         <w:drawing>
-          <wp:inline distT="0" distB="0" distL="0" distR="0" wp14:anchorId="6382A266" wp14:editId="61B75A2D">
+          <wp:inline distT="0" distB="0" distL="0" distR="0" wp14:anchorId="04C47E05" wp14:editId="081920A7">
             <wp:extent cx="3089910" cy="746125"/>
             <wp:effectExtent l="0" t="0" r="0" b="0"/>
             <wp:docPr id="1202306230" name="Picture 4" descr="A diagram of a process&#10;&#10;Description automatically generated"/>
@@ -3535,10 +3442,70 @@
     </w:p>
     <w:p>
       <w:pPr>
+        <w:pStyle w:val="Caption"/>
+      </w:pPr>
+      <w:r>
+        <w:t xml:space="preserve">Figure </w:t>
+      </w:r>
+      <w:r>
+        <w:fldChar w:fldCharType="begin"/>
+      </w:r>
+      <w:r>
+        <w:instrText xml:space="preserve"> STYLEREF 1 \s </w:instrText>
+      </w:r>
+      <w:r>
+        <w:fldChar w:fldCharType="separate"/>
+      </w:r>
+      <w:r>
+        <w:rPr>
+          <w:noProof/>
+        </w:rPr>
+        <w:t>0</w:t>
+      </w:r>
+      <w:r>
+        <w:rPr>
+          <w:noProof/>
+        </w:rPr>
+        <w:fldChar w:fldCharType="end"/>
+      </w:r>
+      <w:r>
+        <w:rPr>
+          <w:noProof/>
+        </w:rPr>
+        <w:t>:</w:t>
+      </w:r>
+      <w:r>
+        <w:t xml:space="preserve"> </w:t>
+      </w:r>
+      <w:r>
+        <w:t xml:space="preserve">Top-Level </w:t>
+      </w:r>
+      <w:r>
+        <w:t xml:space="preserve">Flow Diagram for </w:t>
+      </w:r>
+      <w:r>
+        <w:t xml:space="preserve">general </w:t>
+      </w:r>
+      <w:proofErr w:type="spellStart"/>
+      <w:r>
+        <w:t>Goertzel</w:t>
+      </w:r>
+      <w:proofErr w:type="spellEnd"/>
+      <w:r>
+        <w:t xml:space="preserve"> Algorithm Implementation</w:t>
+      </w:r>
+    </w:p>
+    <w:p>
+      <w:pPr>
         <w:jc w:val="start"/>
       </w:pPr>
-      <w:r>
-        <w:t>In the case of this task, the tone generation and computation events are undertaken by “</w:t>
+    </w:p>
+    <w:p>
+      <w:pPr>
+        <w:jc w:val="start"/>
+      </w:pPr>
+      <w:r>
+        <w:t xml:space="preserve">In the case of this task, the tone generation and computation events are undertaken by </w:t>
       </w:r>
       <w:proofErr w:type="spellStart"/>
       <w:r>
@@ -3546,7 +3513,7 @@
       </w:r>
       <w:proofErr w:type="spellEnd"/>
       <w:r>
-        <w:t>” and the detection by “</w:t>
+        <w:t xml:space="preserve"> and the detection by </w:t>
       </w:r>
       <w:proofErr w:type="spellStart"/>
       <w:r>
@@ -3554,7 +3521,7 @@
       </w:r>
       <w:proofErr w:type="spellEnd"/>
       <w:r>
-        <w:t>”. SYS/BIOS allows these events to run in parallel and in a specific order. The roles of SYS/BIOS in the code are as follows:</w:t>
+        <w:t>. SYS/BIOS allows these events to run in parallel and in a specific order. The roles of SYS/BIOS in the code are as follows:</w:t>
       </w:r>
     </w:p>
     <w:p>
@@ -3590,6 +3557,9 @@
       <w:r>
         <w:t>() returns the number of elapsed clock cycles</w:t>
       </w:r>
+      <w:r>
+        <w:t xml:space="preserve"> since the start of the program</w:t>
+      </w:r>
     </w:p>
     <w:p>
       <w:pPr>
@@ -3614,13 +3584,7 @@
         <w:jc w:val="start"/>
       </w:pPr>
       <w:r>
-        <w:t xml:space="preserve">Instantiating </w:t>
-      </w:r>
-      <w:r>
-        <w:t>ISR</w:t>
-      </w:r>
-      <w:r>
-        <w:t xml:space="preserve"> for computation : such that computation ISRs are called each time a sample is loaded, where N is incremented</w:t>
+        <w:t>Instantiating ISR for computation : such that computation ISRs are called each time a sample is loaded, where N is incremented</w:t>
       </w:r>
     </w:p>
     <w:p>
@@ -3642,12 +3606,113 @@
         <w:rPr>
           <w:noProof/>
         </w:rPr>
-        <w:t xml:space="preserve">The code </w:t>
+        <w:t xml:space="preserve">In util.c, our </w:t>
+      </w:r>
+      <w:r>
+        <w:rPr>
+          <w:noProof/>
+        </w:rPr>
+        <w:t xml:space="preserve">frequency </w:t>
+      </w:r>
+      <w:r>
+        <w:rPr>
+          <w:noProof/>
+        </w:rPr>
+        <w:t>detection algorithm</w:t>
+      </w:r>
+      <w:r>
+        <w:rPr>
+          <w:noProof/>
+        </w:rPr>
+        <w:t xml:space="preserve"> utilizes a for loop to loop</w:t>
+      </w:r>
+      <w:r>
+        <w:rPr>
+          <w:noProof/>
+        </w:rPr>
+        <w:t xml:space="preserve"> through the n=8 samples that exist in the data.bin file</w:t>
+      </w:r>
+      <w:r>
+        <w:rPr>
+          <w:noProof/>
+        </w:rPr>
+        <w:t xml:space="preserve">. For each iteration, a while loop is conditioned by a flag; if detection </w:t>
+      </w:r>
+      <w:r>
+        <w:rPr>
+          <w:noProof/>
+        </w:rPr>
+        <w:t xml:space="preserve">of </w:t>
+      </w:r>
+      <w:r>
+        <w:rPr>
+          <w:noProof/>
+        </w:rPr>
+        <w:t>all frequencies</w:t>
+      </w:r>
+      <w:r>
+        <w:rPr>
+          <w:noProof/>
+        </w:rPr>
+        <w:t xml:space="preserve"> </w:t>
+      </w:r>
+      <w:r>
+        <w:rPr>
+          <w:noProof/>
+        </w:rPr>
+        <w:t>is finished</w:t>
+      </w:r>
+      <w:r>
+        <w:rPr>
+          <w:noProof/>
+        </w:rPr>
+        <w:t>, the flag</w:t>
+      </w:r>
+      <w:r>
+        <w:rPr>
+          <w:noProof/>
+        </w:rPr>
+        <w:t xml:space="preserve"> variable</w:t>
+      </w:r>
+      <w:r>
+        <w:rPr>
+          <w:noProof/>
+        </w:rPr>
+        <w:t xml:space="preserve"> is set to 0, which exits the while loop and </w:t>
+      </w:r>
+      <w:r>
+        <w:rPr>
+          <w:noProof/>
+        </w:rPr>
+        <w:t xml:space="preserve">increments n by 1, moving onto </w:t>
+      </w:r>
+      <w:r>
+        <w:rPr>
+          <w:noProof/>
+        </w:rPr>
+        <w:t xml:space="preserve">computing </w:t>
+      </w:r>
+      <w:r>
+        <w:rPr>
+          <w:noProof/>
+        </w:rPr>
+        <w:t xml:space="preserve">the next sample. </w:t>
+      </w:r>
+      <w:r>
+        <w:rPr>
+          <w:noProof/>
+        </w:rPr>
+        <w:t>This loop structure is illustrated below:</w:t>
+      </w:r>
+      <w:r>
+        <w:rPr>
+          <w:noProof/>
+        </w:rPr>
+        <w:t xml:space="preserve"> </w:t>
       </w:r>
     </w:p>
     <w:p>
       <w:pPr>
-        <w:jc w:val="start"/>
         <w:rPr>
           <w:noProof/>
         </w:rPr>
@@ -3655,7 +3720,6 @@
     </w:p>
     <w:p>
       <w:pPr>
-        <w:jc w:val="start"/>
         <w:rPr>
           <w:noProof/>
         </w:rPr>
@@ -3665,10 +3729,10 @@
           <w:noProof/>
         </w:rPr>
         <w:drawing>
-          <wp:inline distT="0" distB="0" distL="0" distR="0" wp14:anchorId="3FC23503" wp14:editId="75507B9A">
-            <wp:extent cx="3089910" cy="2317750"/>
-            <wp:effectExtent l="0" t="0" r="0" b="6350"/>
-            <wp:docPr id="2090807377" name="Picture 3" descr="A diagram of a process flow&#10;&#10;Description automatically generated"/>
+          <wp:inline distT="0" distB="0" distL="0" distR="0" wp14:anchorId="5E7C4475" wp14:editId="67BEE979">
+            <wp:extent cx="2959498" cy="2343150"/>
+            <wp:effectExtent l="0" t="0" r="0" b="0"/>
+            <wp:docPr id="642683776" name="Picture 3" descr="A diagram of a algorithm&#10;&#10;Description automatically generated"/>
             <wp:cNvGraphicFramePr>
               <a:graphicFrameLocks xmlns:a="http://purl.oclc.org/ooxml/drawingml/main" noChangeAspect="1"/>
             </wp:cNvGraphicFramePr>
@@ -3676,11 +3740,136 @@
               <a:graphicData uri="http://purl.oclc.org/ooxml/drawingml/picture">
                 <pic:pic xmlns:pic="http://purl.oclc.org/ooxml/drawingml/picture">
                   <pic:nvPicPr>
-                    <pic:cNvPr id="2090807377" name="Picture 3" descr="A diagram of a process flow&#10;&#10;Description automatically generated"/>
+                    <pic:cNvPr id="642683776" name="Picture 3" descr="A diagram of a algorithm&#10;&#10;Description automatically generated"/>
+                    <pic:cNvPicPr/>
+                  </pic:nvPicPr>
+                  <pic:blipFill rotWithShape="1">
+                    <a:blip r:embed="rId13" cstate="print">
+                      <a:extLst>
+                        <a:ext uri="{28A0092B-C50C-407E-A947-70E740481C1C}">
+                          <a14:useLocalDpi xmlns:a14="http://schemas.microsoft.com/office/drawing/2010/main" val="0"/>
+                        </a:ext>
+                      </a:extLst>
+                    </a:blip>
+                    <a:srcRect r="5.259%"/>
+                    <a:stretch/>
+                  </pic:blipFill>
+                  <pic:spPr bwMode="auto">
+                    <a:xfrm>
+                      <a:off x="0" y="0"/>
+                      <a:ext cx="2963327" cy="2346181"/>
+                    </a:xfrm>
+                    <a:prstGeom prst="rect">
+                      <a:avLst/>
+                    </a:prstGeom>
+                    <a:ln>
+                      <a:noFill/>
+                    </a:ln>
+                    <a:extLst>
+                      <a:ext uri="{53640926-AAD7-44D8-BBD7-CCE9431645EC}">
+                        <a14:shadowObscured xmlns:a14="http://schemas.microsoft.com/office/drawing/2010/main"/>
+                      </a:ext>
+                    </a:extLst>
+                  </pic:spPr>
+                </pic:pic>
+              </a:graphicData>
+            </a:graphic>
+          </wp:inline>
+        </w:drawing>
+      </w:r>
+    </w:p>
+    <w:p>
+      <w:pPr>
+        <w:pStyle w:val="Caption"/>
+      </w:pPr>
+      <w:r>
+        <w:t xml:space="preserve">Figure </w:t>
+      </w:r>
+      <w:r>
+        <w:fldChar w:fldCharType="begin"/>
+      </w:r>
+      <w:r>
+        <w:instrText xml:space="preserve"> STYLEREF 1 \s </w:instrText>
+      </w:r>
+      <w:r>
+        <w:fldChar w:fldCharType="separate"/>
+      </w:r>
+      <w:r>
+        <w:rPr>
+          <w:noProof/>
+        </w:rPr>
+        <w:t>I</w:t>
+      </w:r>
+      <w:r>
+        <w:rPr>
+          <w:noProof/>
+        </w:rPr>
+        <w:fldChar w:fldCharType="end"/>
+      </w:r>
+      <w:r>
+        <w:rPr>
+          <w:noProof/>
+        </w:rPr>
+        <w:t>:</w:t>
+      </w:r>
+      <w:r>
+        <w:t xml:space="preserve"> Flow Diagram for </w:t>
+      </w:r>
+      <w:proofErr w:type="spellStart"/>
+      <w:r>
+        <w:t>util.c</w:t>
+      </w:r>
+      <w:proofErr w:type="spellEnd"/>
+    </w:p>
+    <w:p>
+      <w:pPr>
+        <w:jc w:val="start"/>
+        <w:rPr>
+          <w:noProof/>
+        </w:rPr>
+      </w:pPr>
+      <w:r>
+        <w:rPr>
+          <w:noProof/>
+        </w:rPr>
+        <w:t>By integrating both util.c and main_gtz.c, we obatin the flow diagram below:Ω</w:t>
+      </w:r>
+    </w:p>
+    <w:p>
+      <w:pPr>
+        <w:jc w:val="start"/>
+        <w:rPr>
+          <w:noProof/>
+        </w:rPr>
+      </w:pPr>
+    </w:p>
+    <w:p>
+      <w:pPr>
+        <w:rPr>
+          <w:noProof/>
+        </w:rPr>
+      </w:pPr>
+      <w:r>
+        <w:rPr>
+          <w:noProof/>
+        </w:rPr>
+        <w:drawing>
+          <wp:inline distT="0" distB="0" distL="0" distR="0" wp14:anchorId="18864156" wp14:editId="399A1907">
+            <wp:extent cx="3208427" cy="2406650"/>
+            <wp:effectExtent l="0" t="0" r="0" b="0"/>
+            <wp:docPr id="304015409" name="Picture 4" descr="A diagram of a process flow&#10;&#10;Description automatically generated"/>
+            <wp:cNvGraphicFramePr>
+              <a:graphicFrameLocks xmlns:a="http://purl.oclc.org/ooxml/drawingml/main" noChangeAspect="1"/>
+            </wp:cNvGraphicFramePr>
+            <a:graphic xmlns:a="http://purl.oclc.org/ooxml/drawingml/main">
+              <a:graphicData uri="http://purl.oclc.org/ooxml/drawingml/picture">
+                <pic:pic xmlns:pic="http://purl.oclc.org/ooxml/drawingml/picture">
+                  <pic:nvPicPr>
+                    <pic:cNvPr id="304015409" name="Picture 4" descr="A diagram of a process flow&#10;&#10;Description automatically generated"/>
                     <pic:cNvPicPr/>
                   </pic:nvPicPr>
                   <pic:blipFill>
-                    <a:blip r:embed="rId13" cstate="print">
+                    <a:blip r:embed="rId14" cstate="print">
                       <a:extLst>
                         <a:ext uri="{28A0092B-C50C-407E-A947-70E740481C1C}">
                           <a14:useLocalDpi xmlns:a14="http://schemas.microsoft.com/office/drawing/2010/main" val="0"/>
@@ -3694,7 +3883,7 @@
                   <pic:spPr>
                     <a:xfrm>
                       <a:off x="0" y="0"/>
-                      <a:ext cx="3089910" cy="2317750"/>
+                      <a:ext cx="3212819" cy="2409944"/>
                     </a:xfrm>
                     <a:prstGeom prst="rect">
                       <a:avLst/>
@@ -3742,11 +3931,21 @@
         <w:t>:</w:t>
       </w:r>
       <w:r>
-        <w:t xml:space="preserve"> Flow Diagram</w:t>
-      </w:r>
-      <w:r>
-        <w:t xml:space="preserve"> for Task 2</w:t>
-      </w:r>
+        <w:t xml:space="preserve"> Flow Diagram for </w:t>
+      </w:r>
+      <w:proofErr w:type="spellStart"/>
+      <w:r>
+        <w:t>util.c</w:t>
+      </w:r>
+      <w:proofErr w:type="spellEnd"/>
+      <w:r>
+        <w:t xml:space="preserve"> + </w:t>
+      </w:r>
+      <w:proofErr w:type="spellStart"/>
+      <w:r>
+        <w:t>main.gtz.c</w:t>
+      </w:r>
+      <w:proofErr w:type="spellEnd"/>
     </w:p>
     <w:p>
       <w:pPr>
@@ -3755,65 +3954,293 @@
           <w:noProof/>
         </w:rPr>
       </w:pPr>
+      <w:r>
+        <w:rPr>
+          <w:noProof/>
+        </w:rPr>
+        <w:t>The result of the implementation is as follows:</w:t>
+      </w:r>
     </w:p>
     <w:p>
       <w:pPr>
+        <w:jc w:val="start"/>
+        <w:rPr>
+          <w:noProof/>
+        </w:rPr>
+      </w:pPr>
+    </w:p>
+    <w:tbl>
+      <w:tblPr>
+        <w:tblStyle w:val="TableGrid"/>
+        <w:tblW w:w="0pt" w:type="auto"/>
+        <w:jc w:val="center"/>
+        <w:tblLook w:firstRow="1" w:lastRow="0" w:firstColumn="1" w:lastColumn="0" w:noHBand="0" w:noVBand="1"/>
+      </w:tblPr>
+      <w:tblGrid>
+        <w:gridCol w:w="2428"/>
+        <w:gridCol w:w="2428"/>
+      </w:tblGrid>
+      <w:tr>
+        <w:trPr>
+          <w:jc w:val="center"/>
+        </w:trPr>
+        <w:tc>
+          <w:tcPr>
+            <w:tcW w:w="121.40pt" w:type="dxa"/>
+            <w:vAlign w:val="center"/>
+          </w:tcPr>
+          <w:p>
+            <w:pPr>
+              <w:pStyle w:val="Caption"/>
+              <w:rPr>
+                <w:i w:val="0"/>
+                <w:iCs w:val="0"/>
+                <w:noProof/>
+              </w:rPr>
+            </w:pPr>
+            <w:r>
+              <w:rPr>
+                <w:i w:val="0"/>
+                <w:iCs w:val="0"/>
+                <w:noProof/>
+              </w:rPr>
+              <w:t>Sourced using data.bin file</w:t>
+            </w:r>
+          </w:p>
+        </w:tc>
+        <w:tc>
+          <w:tcPr>
+            <w:tcW w:w="121.40pt" w:type="dxa"/>
+            <w:vAlign w:val="center"/>
+          </w:tcPr>
+          <w:p>
+            <w:pPr>
+              <w:pStyle w:val="Caption"/>
+              <w:rPr>
+                <w:i w:val="0"/>
+                <w:iCs w:val="0"/>
+                <w:noProof/>
+              </w:rPr>
+            </w:pPr>
+            <w:r>
+              <w:rPr>
+                <w:i w:val="0"/>
+                <w:iCs w:val="0"/>
+                <w:noProof/>
+              </w:rPr>
+              <w:t>Test case implemented using 852Hz and 1477Hz which corresponds to key 9</w:t>
+            </w:r>
+          </w:p>
+        </w:tc>
+      </w:tr>
+      <w:tr>
+        <w:trPr>
+          <w:jc w:val="center"/>
+        </w:trPr>
+        <w:tc>
+          <w:tcPr>
+            <w:tcW w:w="121.40pt" w:type="dxa"/>
+          </w:tcPr>
+          <w:p>
+            <w:pPr>
+              <w:pStyle w:val="Caption"/>
+              <w:jc w:val="start"/>
+            </w:pPr>
+            <w:r>
+              <w:rPr>
+                <w:noProof/>
+              </w:rPr>
+              <w:drawing>
+                <wp:inline distT="0" distB="0" distL="0" distR="0" wp14:anchorId="5518AA38" wp14:editId="2E4718FC">
+                  <wp:extent cx="1498600" cy="2745990"/>
+                  <wp:effectExtent l="0" t="0" r="6350" b="0"/>
+                  <wp:docPr id="1405847473" name="Picture 5" descr="A white text with black text&#10;&#10;Description automatically generated"/>
+                  <wp:cNvGraphicFramePr>
+                    <a:graphicFrameLocks xmlns:a="http://purl.oclc.org/ooxml/drawingml/main" noChangeAspect="1"/>
+                  </wp:cNvGraphicFramePr>
+                  <a:graphic xmlns:a="http://purl.oclc.org/ooxml/drawingml/main">
+                    <a:graphicData uri="http://purl.oclc.org/ooxml/drawingml/picture">
+                      <pic:pic xmlns:pic="http://purl.oclc.org/ooxml/drawingml/picture">
+                        <pic:nvPicPr>
+                          <pic:cNvPr id="1405847473" name="Picture 5" descr="A white text with black text&#10;&#10;Description automatically generated"/>
+                          <pic:cNvPicPr/>
+                        </pic:nvPicPr>
+                        <pic:blipFill>
+                          <a:blip r:embed="rId15">
+                            <a:extLst>
+                              <a:ext uri="{28A0092B-C50C-407E-A947-70E740481C1C}">
+                                <a14:useLocalDpi xmlns:a14="http://schemas.microsoft.com/office/drawing/2010/main" val="0"/>
+                              </a:ext>
+                            </a:extLst>
+                          </a:blip>
+                          <a:stretch>
+                            <a:fillRect/>
+                          </a:stretch>
+                        </pic:blipFill>
+                        <pic:spPr>
+                          <a:xfrm>
+                            <a:off x="0" y="0"/>
+                            <a:ext cx="1501527" cy="2751352"/>
+                          </a:xfrm>
+                          <a:prstGeom prst="rect">
+                            <a:avLst/>
+                          </a:prstGeom>
+                        </pic:spPr>
+                      </pic:pic>
+                    </a:graphicData>
+                  </a:graphic>
+                </wp:inline>
+              </w:drawing>
+            </w:r>
+          </w:p>
+        </w:tc>
+        <w:tc>
+          <w:tcPr>
+            <w:tcW w:w="121.40pt" w:type="dxa"/>
+          </w:tcPr>
+          <w:p>
+            <w:pPr>
+              <w:pStyle w:val="Caption"/>
+              <w:jc w:val="start"/>
+            </w:pPr>
+            <w:r>
+              <w:rPr>
+                <w:noProof/>
+              </w:rPr>
+              <w:drawing>
+                <wp:inline distT="0" distB="0" distL="0" distR="0" wp14:anchorId="1CFD03D7" wp14:editId="74887CBE">
+                  <wp:extent cx="1498503" cy="2777928"/>
+                  <wp:effectExtent l="0" t="0" r="6985" b="3810"/>
+                  <wp:docPr id="586044470" name="Picture 7" descr="A white text with black text&#10;&#10;Description automatically generated"/>
+                  <wp:cNvGraphicFramePr>
+                    <a:graphicFrameLocks xmlns:a="http://purl.oclc.org/ooxml/drawingml/main" noChangeAspect="1"/>
+                  </wp:cNvGraphicFramePr>
+                  <a:graphic xmlns:a="http://purl.oclc.org/ooxml/drawingml/main">
+                    <a:graphicData uri="http://purl.oclc.org/ooxml/drawingml/picture">
+                      <pic:pic xmlns:pic="http://purl.oclc.org/ooxml/drawingml/picture">
+                        <pic:nvPicPr>
+                          <pic:cNvPr id="586044470" name="Picture 7" descr="A white text with black text&#10;&#10;Description automatically generated"/>
+                          <pic:cNvPicPr/>
+                        </pic:nvPicPr>
+                        <pic:blipFill>
+                          <a:blip r:embed="rId16">
+                            <a:extLst>
+                              <a:ext uri="{28A0092B-C50C-407E-A947-70E740481C1C}">
+                                <a14:useLocalDpi xmlns:a14="http://schemas.microsoft.com/office/drawing/2010/main" val="0"/>
+                              </a:ext>
+                            </a:extLst>
+                          </a:blip>
+                          <a:stretch>
+                            <a:fillRect/>
+                          </a:stretch>
+                        </pic:blipFill>
+                        <pic:spPr>
+                          <a:xfrm>
+                            <a:off x="0" y="0"/>
+                            <a:ext cx="1506731" cy="2793181"/>
+                          </a:xfrm>
+                          <a:prstGeom prst="rect">
+                            <a:avLst/>
+                          </a:prstGeom>
+                        </pic:spPr>
+                      </pic:pic>
+                    </a:graphicData>
+                  </a:graphic>
+                </wp:inline>
+              </w:drawing>
+            </w:r>
+          </w:p>
+        </w:tc>
+      </w:tr>
+      <w:tr>
+        <w:trPr>
+          <w:jc w:val="center"/>
+        </w:trPr>
+        <w:tc>
+          <w:tcPr>
+            <w:tcW w:w="242.80pt" w:type="dxa"/>
+            <w:gridSpan w:val="2"/>
+            <w:vAlign w:val="center"/>
+          </w:tcPr>
+          <w:p>
+            <w:pPr>
+              <w:pStyle w:val="Caption"/>
+              <w:rPr>
+                <w:i w:val="0"/>
+                <w:iCs w:val="0"/>
+                <w:noProof/>
+              </w:rPr>
+            </w:pPr>
+            <w:r>
+              <w:rPr>
+                <w:i w:val="0"/>
+                <w:iCs w:val="0"/>
+                <w:noProof/>
+              </w:rPr>
+              <w:t>Clock Cycles used:</w:t>
+            </w:r>
+          </w:p>
+          <w:p>
+            <w:pPr>
+              <w:pStyle w:val="Caption"/>
+              <w:rPr>
+                <w:noProof/>
+              </w:rPr>
+            </w:pPr>
+            <w:r>
+              <w:rPr>
+                <w:noProof/>
+              </w:rPr>
+              <w:drawing>
+                <wp:inline distT="0" distB="0" distL="0" distR="0" wp14:anchorId="4A0A13C1" wp14:editId="7FA4BCD5">
+                  <wp:extent cx="2217612" cy="228620"/>
+                  <wp:effectExtent l="0" t="0" r="0" b="0"/>
+                  <wp:docPr id="2063157291" name="Picture 6"/>
+                  <wp:cNvGraphicFramePr>
+                    <a:graphicFrameLocks xmlns:a="http://purl.oclc.org/ooxml/drawingml/main" noChangeAspect="1"/>
+                  </wp:cNvGraphicFramePr>
+                  <a:graphic xmlns:a="http://purl.oclc.org/ooxml/drawingml/main">
+                    <a:graphicData uri="http://purl.oclc.org/ooxml/drawingml/picture">
+                      <pic:pic xmlns:pic="http://purl.oclc.org/ooxml/drawingml/picture">
+                        <pic:nvPicPr>
+                          <pic:cNvPr id="2063157291" name="Picture 2063157291"/>
+                          <pic:cNvPicPr/>
+                        </pic:nvPicPr>
+                        <pic:blipFill>
+                          <a:blip r:embed="rId17">
+                            <a:extLst>
+                              <a:ext uri="{28A0092B-C50C-407E-A947-70E740481C1C}">
+                                <a14:useLocalDpi xmlns:a14="http://schemas.microsoft.com/office/drawing/2010/main" val="0"/>
+                              </a:ext>
+                            </a:extLst>
+                          </a:blip>
+                          <a:stretch>
+                            <a:fillRect/>
+                          </a:stretch>
+                        </pic:blipFill>
+                        <pic:spPr>
+                          <a:xfrm>
+                            <a:off x="0" y="0"/>
+                            <a:ext cx="2217612" cy="228620"/>
+                          </a:xfrm>
+                          <a:prstGeom prst="rect">
+                            <a:avLst/>
+                          </a:prstGeom>
+                        </pic:spPr>
+                      </pic:pic>
+                    </a:graphicData>
+                  </a:graphic>
+                </wp:inline>
+              </w:drawing>
+            </w:r>
+          </w:p>
+        </w:tc>
+      </w:tr>
+    </w:tbl>
+    <w:p>
+      <w:pPr>
         <w:pStyle w:val="Caption"/>
       </w:pPr>
-      <w:r>
-        <w:rPr>
-          <w:noProof/>
-        </w:rPr>
-        <w:drawing>
-          <wp:inline distT="0" distB="0" distL="0" distR="0" wp14:anchorId="32A99097" wp14:editId="414E24FB">
-            <wp:extent cx="2374900" cy="1972250"/>
-            <wp:effectExtent l="0" t="0" r="6350" b="9525"/>
-            <wp:docPr id="342019851" name="Picture 2" descr="A white background with black text&#10;&#10;Description automatically generated"/>
-            <wp:cNvGraphicFramePr>
-              <a:graphicFrameLocks xmlns:a="http://purl.oclc.org/ooxml/drawingml/main" noChangeAspect="1"/>
-            </wp:cNvGraphicFramePr>
-            <a:graphic xmlns:a="http://purl.oclc.org/ooxml/drawingml/main">
-              <a:graphicData uri="http://purl.oclc.org/ooxml/drawingml/picture">
-                <pic:pic xmlns:pic="http://purl.oclc.org/ooxml/drawingml/picture">
-                  <pic:nvPicPr>
-                    <pic:cNvPr id="342019851" name="Picture 2" descr="A white background with black text&#10;&#10;Description automatically generated"/>
-                    <pic:cNvPicPr/>
-                  </pic:nvPicPr>
-                  <pic:blipFill>
-                    <a:blip r:embed="rId14">
-                      <a:extLst>
-                        <a:ext uri="{28A0092B-C50C-407E-A947-70E740481C1C}">
-                          <a14:useLocalDpi xmlns:a14="http://schemas.microsoft.com/office/drawing/2010/main" val="0"/>
-                        </a:ext>
-                      </a:extLst>
-                    </a:blip>
-                    <a:stretch>
-                      <a:fillRect/>
-                    </a:stretch>
-                  </pic:blipFill>
-                  <pic:spPr>
-                    <a:xfrm>
-                      <a:off x="0" y="0"/>
-                      <a:ext cx="2381083" cy="1977384"/>
-                    </a:xfrm>
-                    <a:prstGeom prst="rect">
-                      <a:avLst/>
-                    </a:prstGeom>
-                  </pic:spPr>
-                </pic:pic>
-              </a:graphicData>
-            </a:graphic>
-          </wp:inline>
-        </w:drawing>
-      </w:r>
-    </w:p>
-    <w:p>
-      <w:pPr>
-        <w:pStyle w:val="Caption"/>
-      </w:pPr>
-      <w:r>
-        <w:t xml:space="preserve"> </w:t>
-      </w:r>
       <w:r>
         <w:t xml:space="preserve">Figure </w:t>
       </w:r>
@@ -3848,6 +4275,7 @@
         <w:pStyle w:val="Heading1"/>
       </w:pPr>
       <w:r>
+        <w:lastRenderedPageBreak/>
         <w:t>task 3: implementing task 2</w:t>
       </w:r>
       <w:r>
@@ -3858,6 +4286,9 @@
       <w:pPr>
         <w:pStyle w:val="Heading1"/>
       </w:pPr>
+      <w:r>
+        <w:t xml:space="preserve">Task 4: </w:t>
+      </w:r>
       <w:r>
         <w:t>Optimizing task 2 using compiler switches, C intrinsics and other techniques</w:t>
       </w:r>
@@ -3925,7 +4356,7 @@
       <w:r>
         <w:t xml:space="preserve">Texas Instruments, “module ti.sysbios.knlClock”, May 2018, </w:t>
       </w:r>
-      <w:hyperlink r:id="rId15" w:tgtFrame="_blank" w:history="1">
+      <w:hyperlink r:id="rId18" w:tgtFrame="_blank" w:history="1">
         <w:r>
           <w:rPr>
             <w:rStyle w:val="normaltextrun"/>
@@ -3964,7 +4395,7 @@
       <w:r>
         <w:t xml:space="preserve">Texas Instruments, “module ti.sysbios.knl.Task”, May 2018,  </w:t>
       </w:r>
-      <w:hyperlink r:id="rId16" w:tgtFrame="_blank" w:history="1">
+      <w:hyperlink r:id="rId19" w:tgtFrame="_blank" w:history="1">
         <w:r>
           <w:rPr>
             <w:rStyle w:val="normaltextrun"/>
@@ -4001,7 +4432,7 @@
       <w:r>
         <w:t xml:space="preserve">,  </w:t>
       </w:r>
-      <w:hyperlink r:id="rId17" w:history="1">
+      <w:hyperlink r:id="rId20" w:history="1">
         <w:r>
           <w:rPr>
             <w:rStyle w:val="Hyperlink"/>

</xml_diff>

<commit_message>
added my part, figures and stuff need to be renumbered but I'll wait till debawy is done with his part to do that
</commit_message>
<xml_diff>
--- a/EENGM4120_Group10_Report.docx
+++ b/EENGM4120_Group10_Report.docx
@@ -188,8 +188,17 @@
           <w:sz w:val="18"/>
           <w:szCs w:val="18"/>
         </w:rPr>
-        <w:t>Mohamed Eldebawy</w:t>
-      </w:r>
+        <w:t xml:space="preserve">Mohamed </w:t>
+      </w:r>
+      <w:proofErr w:type="spellStart"/>
+      <w:r>
+        <w:rPr>
+          <w:sz w:val="18"/>
+          <w:szCs w:val="18"/>
+        </w:rPr>
+        <w:t>Eldebawy</w:t>
+      </w:r>
+      <w:proofErr w:type="spellEnd"/>
       <w:r>
         <w:rPr>
           <w:sz w:val="18"/>
@@ -377,12 +386,26 @@
         <w:rPr>
           <w:i w:val="0"/>
         </w:rPr>
-        <w:t xml:space="preserve"> the Goertzel Algorithm</w:t>
-      </w:r>
+        <w:t xml:space="preserve"> the </w:t>
+      </w:r>
+      <w:proofErr w:type="spellStart"/>
       <w:r>
         <w:rPr>
           <w:i w:val="0"/>
         </w:rPr>
+        <w:t>Goertzel</w:t>
+      </w:r>
+      <w:proofErr w:type="spellEnd"/>
+      <w:r>
+        <w:rPr>
+          <w:i w:val="0"/>
+        </w:rPr>
+        <w:t xml:space="preserve"> Algorithm</w:t>
+      </w:r>
+      <w:r>
+        <w:rPr>
+          <w:i w:val="0"/>
+        </w:rPr>
         <w:t xml:space="preserve"> for interpreting DTMF signals</w:t>
       </w:r>
       <w:r>
@@ -466,7 +489,15 @@
         <w:t>Keywords—</w:t>
       </w:r>
       <w:r>
-        <w:t xml:space="preserve"> Goertzel Algorithm, </w:t>
+        <w:t xml:space="preserve"> </w:t>
+      </w:r>
+      <w:proofErr w:type="spellStart"/>
+      <w:r>
+        <w:t>Goertzel</w:t>
+      </w:r>
+      <w:proofErr w:type="spellEnd"/>
+      <w:r>
+        <w:t xml:space="preserve"> Algorithm, </w:t>
       </w:r>
       <w:r>
         <w:t>Intrinsics, SYS/BIOS, compiler switches</w:t>
@@ -502,6 +533,191 @@
           <w:lang w:val="en-GB"/>
         </w:rPr>
       </w:pPr>
+      <w:r>
+        <w:rPr>
+          <w:noProof/>
+        </w:rPr>
+        <w:drawing>
+          <wp:anchor distT="0" distB="0" distL="114300" distR="114300" simplePos="0" relativeHeight="251675648" behindDoc="0" locked="0" layoutInCell="1" allowOverlap="1" wp14:anchorId="591C4036" wp14:editId="723C4F39">
+            <wp:simplePos x="0" y="0"/>
+            <wp:positionH relativeFrom="column">
+              <wp:posOffset>3325083</wp:posOffset>
+            </wp:positionH>
+            <wp:positionV relativeFrom="paragraph">
+              <wp:posOffset>205789</wp:posOffset>
+            </wp:positionV>
+            <wp:extent cx="3171825" cy="1923415"/>
+            <wp:effectExtent l="0" t="0" r="9525" b="635"/>
+            <wp:wrapSquare wrapText="bothSides"/>
+            <wp:docPr id="4" name="Text Box 4"/>
+            <wp:cNvGraphicFramePr/>
+            <a:graphic xmlns:a="http://purl.oclc.org/ooxml/drawingml/main">
+              <a:graphicData uri="http://schemas.microsoft.com/office/word/2010/wordprocessingShape">
+                <wp:wsp>
+                  <wp:cNvSpPr txBox="1"/>
+                  <wp:spPr>
+                    <a:xfrm>
+                      <a:off x="0" y="0"/>
+                      <a:ext cx="3171825" cy="1923415"/>
+                    </a:xfrm>
+                    <a:prstGeom prst="rect">
+                      <a:avLst/>
+                    </a:prstGeom>
+                    <a:solidFill>
+                      <a:schemeClr val="lt1"/>
+                    </a:solidFill>
+                    <a:ln w="6350">
+                      <a:noFill/>
+                    </a:ln>
+                  </wp:spPr>
+                  <wp:txbx>
+                    <wne:txbxContent>
+                      <w:p>
+                        <w:pPr>
+                          <w:keepNext/>
+                        </w:pPr>
+                        <w:r>
+                          <w:rPr>
+                            <w:noProof/>
+                          </w:rPr>
+                          <w:drawing>
+                            <wp:inline distT="0" distB="0" distL="0" distR="0" wp14:anchorId="6B013803" wp14:editId="28CEBBA2">
+                              <wp:extent cx="2982595" cy="1280160"/>
+                              <wp:effectExtent l="0" t="0" r="8255" b="0"/>
+                              <wp:docPr id="1867055689" name="Picture 1867055689"/>
+                              <wp:cNvGraphicFramePr>
+                                <a:graphicFrameLocks xmlns:a="http://purl.oclc.org/ooxml/drawingml/main" noChangeAspect="1"/>
+                              </wp:cNvGraphicFramePr>
+                              <a:graphic xmlns:a="http://purl.oclc.org/ooxml/drawingml/main">
+                                <a:graphicData uri="http://purl.oclc.org/ooxml/drawingml/picture">
+                                  <pic:pic xmlns:pic="http://purl.oclc.org/ooxml/drawingml/picture">
+                                    <pic:nvPicPr>
+                                      <pic:cNvPr id="1" name=""/>
+                                      <pic:cNvPicPr/>
+                                    </pic:nvPicPr>
+                                    <pic:blipFill>
+                                      <a:blip r:embed="rId10"/>
+                                      <a:stretch>
+                                        <a:fillRect/>
+                                      </a:stretch>
+                                    </pic:blipFill>
+                                    <pic:spPr>
+                                      <a:xfrm>
+                                        <a:off x="0" y="0"/>
+                                        <a:ext cx="2982595" cy="1280160"/>
+                                      </a:xfrm>
+                                      <a:prstGeom prst="rect">
+                                        <a:avLst/>
+                                      </a:prstGeom>
+                                    </pic:spPr>
+                                  </pic:pic>
+                                </a:graphicData>
+                              </a:graphic>
+                            </wp:inline>
+                          </w:drawing>
+                        </w:r>
+                        <w:r>
+                          <w:rPr>
+                            <w:noProof/>
+                          </w:rPr>
+                          <w:drawing>
+                            <wp:inline distT="0" distB="0" distL="0" distR="0" wp14:anchorId="1E010919" wp14:editId="28C6D65B">
+                              <wp:extent cx="2572385" cy="382270"/>
+                              <wp:effectExtent l="0" t="0" r="0" b="0"/>
+                              <wp:docPr id="448957518" name="Picture 448957518"/>
+                              <wp:cNvGraphicFramePr>
+                                <a:graphicFrameLocks xmlns:a="http://purl.oclc.org/ooxml/drawingml/main" noChangeAspect="1"/>
+                              </wp:cNvGraphicFramePr>
+                              <a:graphic xmlns:a="http://purl.oclc.org/ooxml/drawingml/main">
+                                <a:graphicData uri="http://purl.oclc.org/ooxml/drawingml/picture">
+                                  <pic:pic xmlns:pic="http://purl.oclc.org/ooxml/drawingml/picture">
+                                    <pic:nvPicPr>
+                                      <pic:cNvPr id="0" name="Picture 1"/>
+                                      <pic:cNvPicPr>
+                                        <a:picLocks noChangeAspect="1" noChangeArrowheads="1"/>
+                                      </pic:cNvPicPr>
+                                    </pic:nvPicPr>
+                                    <pic:blipFill>
+                                      <a:blip r:embed="rId11">
+                                        <a:extLst>
+                                          <a:ext uri="{28A0092B-C50C-407E-A947-70E740481C1C}">
+                                            <a14:useLocalDpi xmlns:a14="http://schemas.microsoft.com/office/drawing/2010/main" val="0"/>
+                                          </a:ext>
+                                        </a:extLst>
+                                      </a:blip>
+                                      <a:srcRect/>
+                                      <a:stretch>
+                                        <a:fillRect/>
+                                      </a:stretch>
+                                    </pic:blipFill>
+                                    <pic:spPr bwMode="auto">
+                                      <a:xfrm>
+                                        <a:off x="0" y="0"/>
+                                        <a:ext cx="2572385" cy="382270"/>
+                                      </a:xfrm>
+                                      <a:prstGeom prst="rect">
+                                        <a:avLst/>
+                                      </a:prstGeom>
+                                      <a:noFill/>
+                                      <a:ln>
+                                        <a:noFill/>
+                                      </a:ln>
+                                    </pic:spPr>
+                                  </pic:pic>
+                                </a:graphicData>
+                              </a:graphic>
+                            </wp:inline>
+                          </w:drawing>
+                        </w:r>
+                      </w:p>
+                      <w:p>
+                        <w:pPr>
+                          <w:pStyle w:val="Caption"/>
+                        </w:pPr>
+                        <w:bookmarkStart w:id="1" w:name="_Ref105279235"/>
+                        <w:r>
+                          <w:t xml:space="preserve">Figure </w:t>
+                        </w:r>
+                        <w:bookmarkEnd w:id="1"/>
+                        <w:r>
+                          <w:t>1:</w:t>
+                        </w:r>
+                        <w:r>
+                          <w:t xml:space="preserve"> </w:t>
+                        </w:r>
+                        <w:proofErr w:type="spellStart"/>
+                        <w:r>
+                          <w:t>Goertzel</w:t>
+                        </w:r>
+                        <w:proofErr w:type="spellEnd"/>
+                        <w:r>
+                          <w:t xml:space="preserve"> Algorithm Flow Diagram</w:t>
+                        </w:r>
+                        <w:r>
+                          <w:t xml:space="preserve"> [1]</w:t>
+                        </w:r>
+                      </w:p>
+                      <w:p/>
+                    </wne:txbxContent>
+                  </wp:txbx>
+                  <wp:bodyPr rot="0" spcFirstLastPara="0" vertOverflow="overflow" horzOverflow="overflow" vert="horz" wrap="square" lIns="91440" tIns="45720" rIns="91440" bIns="45720" numCol="1" spcCol="0" rtlCol="0" fromWordArt="0" anchor="t" anchorCtr="0" forceAA="0" compatLnSpc="1">
+                    <a:prstTxWarp prst="textNoShape">
+                      <a:avLst/>
+                    </a:prstTxWarp>
+                    <a:noAutofit/>
+                  </wp:bodyPr>
+                </wp:wsp>
+              </a:graphicData>
+            </a:graphic>
+            <wp14:sizeRelH relativeFrom="margin">
+              <wp14:pctWidth>0%</wp14:pctWidth>
+            </wp14:sizeRelH>
+            <wp14:sizeRelV relativeFrom="margin">
+              <wp14:pctHeight>0%</wp14:pctHeight>
+            </wp14:sizeRelV>
+          </wp:anchor>
+        </w:drawing>
+      </w:r>
       <w:r>
         <w:rPr>
           <w:lang w:val="en-GB"/>
@@ -1853,7 +2069,7 @@
           <w:lang w:val="en-GB"/>
         </w:rPr>
       </w:pPr>
-      <w:bookmarkStart w:id="1" w:name="_Ref105278766"/>
+      <w:bookmarkStart w:id="2" w:name="_Ref105278766"/>
       <w:r>
         <w:rPr>
           <w:sz w:val="16"/>
@@ -1861,7 +2077,7 @@
         </w:rPr>
         <w:t xml:space="preserve">Table </w:t>
       </w:r>
-      <w:bookmarkEnd w:id="1"/>
+      <w:bookmarkEnd w:id="2"/>
       <w:r>
         <w:rPr>
           <w:sz w:val="16"/>
@@ -1907,7 +2123,21 @@
         <w:rPr>
           <w:lang w:val="en-GB"/>
         </w:rPr>
-        <w:t>The Goertzel algorithm is tailored to only detect the</w:t>
+        <w:t xml:space="preserve">The </w:t>
+      </w:r>
+      <w:proofErr w:type="spellStart"/>
+      <w:r>
+        <w:rPr>
+          <w:lang w:val="en-GB"/>
+        </w:rPr>
+        <w:t>Goertzel</w:t>
+      </w:r>
+      <w:proofErr w:type="spellEnd"/>
+      <w:r>
+        <w:rPr>
+          <w:lang w:val="en-GB"/>
+        </w:rPr>
+        <w:t xml:space="preserve"> algorithm is tailored to only detect the</w:t>
       </w:r>
       <w:r>
         <w:rPr>
@@ -2192,6 +2422,325 @@
           </m:eqArr>
         </m:oMath>
       </m:oMathPara>
+    </w:p>
+    <w:p/>
+    <w:p>
+      <m:oMathPara>
+        <m:oMath>
+          <m:eqArr>
+            <m:eqArrPr>
+              <m:maxDist m:val="1"/>
+              <m:ctrlPr>
+                <w:rPr>
+                  <w:rFonts w:ascii="Cambria Math" w:hAnsi="Cambria Math"/>
+                  <w:i/>
+                </w:rPr>
+              </m:ctrlPr>
+            </m:eqArrPr>
+            <m:e>
+              <m:r>
+                <w:rPr>
+                  <w:rFonts w:ascii="Cambria Math" w:hAnsi="Cambria Math"/>
+                </w:rPr>
+                <m:t>yk</m:t>
+              </m:r>
+              <m:d>
+                <m:dPr>
+                  <m:ctrlPr>
+                    <w:rPr>
+                      <w:rFonts w:ascii="Cambria Math" w:hAnsi="Cambria Math"/>
+                      <w:i/>
+                    </w:rPr>
+                  </m:ctrlPr>
+                </m:dPr>
+                <m:e>
+                  <m:r>
+                    <w:rPr>
+                      <w:rFonts w:ascii="Cambria Math" w:hAnsi="Cambria Math"/>
+                    </w:rPr>
+                    <m:t>N</m:t>
+                  </m:r>
+                </m:e>
+              </m:d>
+              <m:r>
+                <w:rPr>
+                  <w:rFonts w:ascii="Cambria Math" w:hAnsi="Cambria Math"/>
+                </w:rPr>
+                <m:t>= Q</m:t>
+              </m:r>
+              <m:d>
+                <m:dPr>
+                  <m:ctrlPr>
+                    <w:rPr>
+                      <w:rFonts w:ascii="Cambria Math" w:hAnsi="Cambria Math"/>
+                      <w:i/>
+                    </w:rPr>
+                  </m:ctrlPr>
+                </m:dPr>
+                <m:e>
+                  <m:r>
+                    <w:rPr>
+                      <w:rFonts w:ascii="Cambria Math" w:hAnsi="Cambria Math"/>
+                    </w:rPr>
+                    <m:t>N</m:t>
+                  </m:r>
+                </m:e>
+              </m:d>
+              <m:r>
+                <w:rPr>
+                  <w:rFonts w:ascii="Cambria Math" w:hAnsi="Cambria Math"/>
+                </w:rPr>
+                <m:t>- 2cos</m:t>
+              </m:r>
+              <m:d>
+                <m:dPr>
+                  <m:ctrlPr>
+                    <w:rPr>
+                      <w:rFonts w:ascii="Cambria Math" w:hAnsi="Cambria Math"/>
+                      <w:i/>
+                    </w:rPr>
+                  </m:ctrlPr>
+                </m:dPr>
+                <m:e>
+                  <m:f>
+                    <m:fPr>
+                      <m:ctrlPr>
+                        <w:rPr>
+                          <w:rFonts w:ascii="Cambria Math" w:hAnsi="Cambria Math"/>
+                          <w:i/>
+                          <w:lang w:eastAsia="zh-CN"/>
+                        </w:rPr>
+                      </m:ctrlPr>
+                    </m:fPr>
+                    <m:num>
+                      <m:r>
+                        <w:rPr>
+                          <w:rFonts w:ascii="Cambria Math" w:hAnsi="Cambria Math"/>
+                        </w:rPr>
+                        <m:t>2πk</m:t>
+                      </m:r>
+                      <m:ctrlPr>
+                        <w:rPr>
+                          <w:rFonts w:ascii="Cambria Math" w:hAnsi="Cambria Math"/>
+                          <w:i/>
+                        </w:rPr>
+                      </m:ctrlPr>
+                    </m:num>
+                    <m:den>
+                      <m:r>
+                        <w:rPr>
+                          <w:rFonts w:ascii="Cambria Math" w:hAnsi="Cambria Math"/>
+                        </w:rPr>
+                        <m:t>N</m:t>
+                      </m:r>
+                    </m:den>
+                  </m:f>
+                </m:e>
+              </m:d>
+              <m:r>
+                <w:rPr>
+                  <w:rFonts w:ascii="Cambria Math" w:hAnsi="Cambria Math"/>
+                </w:rPr>
+                <m:t>Q</m:t>
+              </m:r>
+              <m:d>
+                <m:dPr>
+                  <m:ctrlPr>
+                    <w:rPr>
+                      <w:rFonts w:ascii="Cambria Math" w:hAnsi="Cambria Math"/>
+                      <w:i/>
+                    </w:rPr>
+                  </m:ctrlPr>
+                </m:dPr>
+                <m:e>
+                  <m:r>
+                    <w:rPr>
+                      <w:rFonts w:ascii="Cambria Math" w:hAnsi="Cambria Math"/>
+                    </w:rPr>
+                    <m:t>N</m:t>
+                  </m:r>
+                  <m:r>
+                    <w:rPr>
+                      <w:rFonts w:ascii="Cambria Math" w:hAnsi="Cambria Math"/>
+                    </w:rPr>
+                    <m:t>-</m:t>
+                  </m:r>
+                  <m:r>
+                    <w:rPr>
+                      <w:rFonts w:ascii="Cambria Math" w:hAnsi="Cambria Math"/>
+                    </w:rPr>
+                    <m:t>1</m:t>
+                  </m:r>
+                </m:e>
+              </m:d>
+              <m:r>
+                <w:rPr>
+                  <w:rFonts w:ascii="Cambria Math" w:hAnsi="Cambria Math"/>
+                </w:rPr>
+                <m:t>#</m:t>
+              </m:r>
+              <m:d>
+                <m:dPr>
+                  <m:ctrlPr>
+                    <w:rPr>
+                      <w:rFonts w:ascii="Cambria Math" w:hAnsi="Cambria Math"/>
+                      <w:i/>
+                    </w:rPr>
+                  </m:ctrlPr>
+                </m:dPr>
+                <m:e>
+                  <m:r>
+                    <w:rPr>
+                      <w:rFonts w:ascii="Cambria Math" w:hAnsi="Cambria Math"/>
+                    </w:rPr>
+                    <m:t>2</m:t>
+                  </m:r>
+                </m:e>
+              </m:d>
+            </m:e>
+          </m:eqArr>
+        </m:oMath>
+      </m:oMathPara>
+    </w:p>
+    <w:p/>
+    <w:p>
+      <m:oMathPara>
+        <m:oMath>
+          <m:eqArr>
+            <m:eqArrPr>
+              <m:maxDist m:val="1"/>
+              <m:ctrlPr>
+                <w:rPr>
+                  <w:rFonts w:ascii="Cambria Math" w:hAnsi="Cambria Math"/>
+                  <w:i/>
+                </w:rPr>
+              </m:ctrlPr>
+            </m:eqArrPr>
+            <m:e>
+              <m:r>
+                <w:rPr>
+                  <w:rFonts w:ascii="Cambria Math" w:hAnsi="Cambria Math"/>
+                </w:rPr>
+                <m:t>k=N×</m:t>
+              </m:r>
+              <m:f>
+                <m:fPr>
+                  <m:ctrlPr>
+                    <w:rPr>
+                      <w:rFonts w:ascii="Cambria Math" w:hAnsi="Cambria Math"/>
+                      <w:i/>
+                    </w:rPr>
+                  </m:ctrlPr>
+                </m:fPr>
+                <m:num>
+                  <m:sSub>
+                    <m:sSubPr>
+                      <m:ctrlPr>
+                        <w:rPr>
+                          <w:rFonts w:ascii="Cambria Math" w:hAnsi="Cambria Math"/>
+                          <w:i/>
+                        </w:rPr>
+                      </m:ctrlPr>
+                    </m:sSubPr>
+                    <m:e>
+                      <m:r>
+                        <w:rPr>
+                          <w:rFonts w:ascii="Cambria Math" w:hAnsi="Cambria Math"/>
+                        </w:rPr>
+                        <m:t>f</m:t>
+                      </m:r>
+                    </m:e>
+                    <m:sub>
+                      <m:r>
+                        <w:rPr>
+                          <w:rFonts w:ascii="Cambria Math" w:hAnsi="Cambria Math"/>
+                        </w:rPr>
+                        <m:t>tone</m:t>
+                      </m:r>
+                    </m:sub>
+                  </m:sSub>
+                </m:num>
+                <m:den>
+                  <m:sSub>
+                    <m:sSubPr>
+                      <m:ctrlPr>
+                        <w:rPr>
+                          <w:rFonts w:ascii="Cambria Math" w:hAnsi="Cambria Math"/>
+                          <w:i/>
+                        </w:rPr>
+                      </m:ctrlPr>
+                    </m:sSubPr>
+                    <m:e>
+                      <m:r>
+                        <w:rPr>
+                          <w:rFonts w:ascii="Cambria Math" w:hAnsi="Cambria Math"/>
+                        </w:rPr>
+                        <m:t>f</m:t>
+                      </m:r>
+                    </m:e>
+                    <m:sub>
+                      <m:r>
+                        <w:rPr>
+                          <w:rFonts w:ascii="Cambria Math" w:hAnsi="Cambria Math"/>
+                        </w:rPr>
+                        <m:t>sampling</m:t>
+                      </m:r>
+                    </m:sub>
+                  </m:sSub>
+                </m:den>
+              </m:f>
+              <m:r>
+                <w:rPr>
+                  <w:rFonts w:ascii="Cambria Math" w:hAnsi="Cambria Math"/>
+                </w:rPr>
+                <m:t xml:space="preserve"> #</m:t>
+              </m:r>
+              <m:d>
+                <m:dPr>
+                  <m:ctrlPr>
+                    <w:rPr>
+                      <w:rFonts w:ascii="Cambria Math" w:hAnsi="Cambria Math"/>
+                      <w:i/>
+                    </w:rPr>
+                  </m:ctrlPr>
+                </m:dPr>
+                <m:e>
+                  <m:r>
+                    <w:rPr>
+                      <w:rFonts w:ascii="Cambria Math" w:hAnsi="Cambria Math"/>
+                    </w:rPr>
+                    <m:t>3</m:t>
+                  </m:r>
+                </m:e>
+              </m:d>
+            </m:e>
+          </m:eqArr>
+        </m:oMath>
+      </m:oMathPara>
+    </w:p>
+    <w:p>
+      <w:pPr>
+        <w:jc w:val="both"/>
+      </w:pPr>
+      <w:r>
+        <w:t xml:space="preserve">As the objective is tone detection, the relative magnitude between the </w:t>
+      </w:r>
+      <w:proofErr w:type="spellStart"/>
+      <w:r>
+        <w:t>Goertzel</w:t>
+      </w:r>
+      <w:proofErr w:type="spellEnd"/>
+      <w:r>
+        <w:t xml:space="preserve"> value of different frequencies would suffice. Thus (2) can be squared to eliminate the complex components and simplify computation, which gives (4). Equation (5)</w:t>
+      </w:r>
+      <w:r>
+        <w:t xml:space="preserve"> gives the frequency specific coefficient, which could be hardcoded during design and make systems for detecting a fixed number of frequencies relatively simple. </w:t>
+      </w:r>
+    </w:p>
+    <w:p>
+      <w:pPr>
+        <w:jc w:val="both"/>
+      </w:pPr>
     </w:p>
     <w:p>
       <w:pPr>
@@ -2618,7 +3167,7 @@
                       <w:sz w:val="18"/>
                       <w:szCs w:val="18"/>
                     </w:rPr>
-                    <m:t>2</m:t>
+                    <m:t>4</m:t>
                   </m:r>
                 </m:e>
               </m:d>
@@ -2629,6 +3178,140 @@
     </w:p>
     <w:p>
       <w:pPr>
+        <w:spacing w:after="6pt"/>
+        <w:rPr>
+          <w:lang w:val="en-GB"/>
+        </w:rPr>
+      </w:pPr>
+      <m:oMathPara>
+        <m:oMath>
+          <m:eqArr>
+            <m:eqArrPr>
+              <m:maxDist m:val="1"/>
+              <m:ctrlPr>
+                <w:rPr>
+                  <w:rFonts w:ascii="Cambria Math" w:hAnsi="Cambria Math"/>
+                  <w:i/>
+                  <w:lang w:val="en-GB"/>
+                </w:rPr>
+              </m:ctrlPr>
+            </m:eqArrPr>
+            <m:e>
+              <m:r>
+                <w:rPr>
+                  <w:rFonts w:ascii="Cambria Math" w:hAnsi="Cambria Math"/>
+                  <w:lang w:val="en-GB"/>
+                </w:rPr>
+                <m:t>c</m:t>
+              </m:r>
+              <m:r>
+                <w:rPr>
+                  <w:rFonts w:ascii="Cambria Math" w:hAnsi="Cambria Math"/>
+                  <w:lang w:val="en-GB"/>
+                </w:rPr>
+                <m:t>oeff=2</m:t>
+              </m:r>
+              <m:func>
+                <m:funcPr>
+                  <m:ctrlPr>
+                    <w:rPr>
+                      <w:rFonts w:ascii="Cambria Math" w:hAnsi="Cambria Math"/>
+                      <w:i/>
+                      <w:lang w:val="en-GB"/>
+                    </w:rPr>
+                  </m:ctrlPr>
+                </m:funcPr>
+                <m:fName>
+                  <m:r>
+                    <m:rPr>
+                      <m:sty m:val="p"/>
+                    </m:rPr>
+                    <w:rPr>
+                      <w:rFonts w:ascii="Cambria Math" w:hAnsi="Cambria Math"/>
+                      <w:lang w:val="en-GB"/>
+                    </w:rPr>
+                    <m:t>cos</m:t>
+                  </m:r>
+                </m:fName>
+                <m:e>
+                  <m:d>
+                    <m:dPr>
+                      <m:ctrlPr>
+                        <w:rPr>
+                          <w:rFonts w:ascii="Cambria Math" w:hAnsi="Cambria Math"/>
+                          <w:i/>
+                          <w:lang w:val="en-GB"/>
+                        </w:rPr>
+                      </m:ctrlPr>
+                    </m:dPr>
+                    <m:e>
+                      <m:f>
+                        <m:fPr>
+                          <m:ctrlPr>
+                            <w:rPr>
+                              <w:rFonts w:ascii="Cambria Math" w:hAnsi="Cambria Math"/>
+                              <w:i/>
+                              <w:lang w:val="en-GB"/>
+                            </w:rPr>
+                          </m:ctrlPr>
+                        </m:fPr>
+                        <m:num>
+                          <m:r>
+                            <w:rPr>
+                              <w:rFonts w:ascii="Cambria Math" w:hAnsi="Cambria Math"/>
+                              <w:lang w:val="en-GB"/>
+                            </w:rPr>
+                            <m:t>2πk</m:t>
+                          </m:r>
+                        </m:num>
+                        <m:den>
+                          <m:r>
+                            <w:rPr>
+                              <w:rFonts w:ascii="Cambria Math" w:hAnsi="Cambria Math"/>
+                              <w:lang w:val="en-GB"/>
+                            </w:rPr>
+                            <m:t>N</m:t>
+                          </m:r>
+                        </m:den>
+                      </m:f>
+                    </m:e>
+                  </m:d>
+                </m:e>
+              </m:func>
+              <m:r>
+                <w:rPr>
+                  <w:rFonts w:ascii="Cambria Math" w:hAnsi="Cambria Math"/>
+                  <w:lang w:val="en-GB"/>
+                </w:rPr>
+                <m:t>#</m:t>
+              </m:r>
+              <m:d>
+                <m:dPr>
+                  <m:ctrlPr>
+                    <w:rPr>
+                      <w:rFonts w:ascii="Cambria Math" w:hAnsi="Cambria Math"/>
+                      <w:i/>
+                      <w:lang w:val="en-GB"/>
+                    </w:rPr>
+                  </m:ctrlPr>
+                </m:dPr>
+                <m:e>
+                  <m:r>
+                    <w:rPr>
+                      <w:rFonts w:ascii="Cambria Math" w:hAnsi="Cambria Math"/>
+                      <w:lang w:val="en-GB"/>
+                    </w:rPr>
+                    <m:t>5</m:t>
+                  </m:r>
+                </m:e>
+              </m:d>
+            </m:e>
+          </m:eqArr>
+        </m:oMath>
+      </m:oMathPara>
+    </w:p>
+    <w:p>
+      <w:pPr>
         <w:pStyle w:val="BodyText"/>
         <w:rPr>
           <w:lang w:val="en-GB"/>
@@ -2636,240 +3319,45 @@
       </w:pPr>
       <w:r>
         <w:rPr>
-          <w:noProof/>
-        </w:rPr>
-        <w:drawing>
-          <wp:anchor distT="0" distB="0" distL="114300" distR="114300" simplePos="0" relativeHeight="251675648" behindDoc="0" locked="0" layoutInCell="1" allowOverlap="1" wp14:anchorId="591C4036" wp14:editId="2BD84CBB">
-            <wp:simplePos x="0" y="0"/>
-            <wp:positionH relativeFrom="column">
-              <wp:posOffset>0</wp:posOffset>
-            </wp:positionH>
-            <wp:positionV relativeFrom="paragraph">
-              <wp:posOffset>212090</wp:posOffset>
-            </wp:positionV>
-            <wp:extent cx="3171825" cy="2060575"/>
-            <wp:effectExtent l="0" t="0" r="9525" b="0"/>
-            <wp:wrapSquare wrapText="bothSides"/>
-            <wp:docPr id="4" name="Text Box 4"/>
-            <wp:cNvGraphicFramePr/>
-            <a:graphic xmlns:a="http://purl.oclc.org/ooxml/drawingml/main">
-              <a:graphicData uri="http://schemas.microsoft.com/office/word/2010/wordprocessingShape">
-                <wp:wsp>
-                  <wp:cNvSpPr txBox="1"/>
-                  <wp:spPr>
-                    <a:xfrm>
-                      <a:off x="0" y="0"/>
-                      <a:ext cx="3171825" cy="2060575"/>
-                    </a:xfrm>
-                    <a:prstGeom prst="rect">
-                      <a:avLst/>
-                    </a:prstGeom>
-                    <a:solidFill>
-                      <a:schemeClr val="lt1"/>
-                    </a:solidFill>
-                    <a:ln w="6350">
-                      <a:noFill/>
-                    </a:ln>
-                  </wp:spPr>
-                  <wp:txbx>
-                    <wne:txbxContent>
-                      <w:p>
-                        <w:pPr>
-                          <w:keepNext/>
-                        </w:pPr>
-                        <w:r>
-                          <w:rPr>
-                            <w:noProof/>
-                          </w:rPr>
-                          <w:drawing>
-                            <wp:inline distT="0" distB="0" distL="0" distR="0" wp14:anchorId="6B013803" wp14:editId="28CEBBA2">
-                              <wp:extent cx="2982595" cy="1280160"/>
-                              <wp:effectExtent l="0" t="0" r="8255" b="0"/>
-                              <wp:docPr id="28" name="Picture 28"/>
-                              <wp:cNvGraphicFramePr>
-                                <a:graphicFrameLocks xmlns:a="http://purl.oclc.org/ooxml/drawingml/main" noChangeAspect="1"/>
-                              </wp:cNvGraphicFramePr>
-                              <a:graphic xmlns:a="http://purl.oclc.org/ooxml/drawingml/main">
-                                <a:graphicData uri="http://purl.oclc.org/ooxml/drawingml/picture">
-                                  <pic:pic xmlns:pic="http://purl.oclc.org/ooxml/drawingml/picture">
-                                    <pic:nvPicPr>
-                                      <pic:cNvPr id="1" name=""/>
-                                      <pic:cNvPicPr/>
-                                    </pic:nvPicPr>
-                                    <pic:blipFill>
-                                      <a:blip r:embed="rId10"/>
-                                      <a:stretch>
-                                        <a:fillRect/>
-                                      </a:stretch>
-                                    </pic:blipFill>
-                                    <pic:spPr>
-                                      <a:xfrm>
-                                        <a:off x="0" y="0"/>
-                                        <a:ext cx="2982595" cy="1280160"/>
-                                      </a:xfrm>
-                                      <a:prstGeom prst="rect">
-                                        <a:avLst/>
-                                      </a:prstGeom>
-                                    </pic:spPr>
-                                  </pic:pic>
-                                </a:graphicData>
-                              </a:graphic>
-                            </wp:inline>
-                          </w:drawing>
-                        </w:r>
-                        <w:r>
-                          <w:rPr>
-                            <w:noProof/>
-                          </w:rPr>
-                          <w:drawing>
-                            <wp:inline distT="0" distB="0" distL="0" distR="0" wp14:anchorId="1E010919" wp14:editId="28C6D65B">
-                              <wp:extent cx="2572385" cy="382270"/>
-                              <wp:effectExtent l="0" t="0" r="0" b="0"/>
-                              <wp:docPr id="29" name="Picture 29"/>
-                              <wp:cNvGraphicFramePr>
-                                <a:graphicFrameLocks xmlns:a="http://purl.oclc.org/ooxml/drawingml/main" noChangeAspect="1"/>
-                              </wp:cNvGraphicFramePr>
-                              <a:graphic xmlns:a="http://purl.oclc.org/ooxml/drawingml/main">
-                                <a:graphicData uri="http://purl.oclc.org/ooxml/drawingml/picture">
-                                  <pic:pic xmlns:pic="http://purl.oclc.org/ooxml/drawingml/picture">
-                                    <pic:nvPicPr>
-                                      <pic:cNvPr id="0" name="Picture 1"/>
-                                      <pic:cNvPicPr>
-                                        <a:picLocks noChangeAspect="1" noChangeArrowheads="1"/>
-                                      </pic:cNvPicPr>
-                                    </pic:nvPicPr>
-                                    <pic:blipFill>
-                                      <a:blip r:embed="rId11">
-                                        <a:extLst>
-                                          <a:ext uri="{28A0092B-C50C-407E-A947-70E740481C1C}">
-                                            <a14:useLocalDpi xmlns:a14="http://schemas.microsoft.com/office/drawing/2010/main" val="0"/>
-                                          </a:ext>
-                                        </a:extLst>
-                                      </a:blip>
-                                      <a:srcRect/>
-                                      <a:stretch>
-                                        <a:fillRect/>
-                                      </a:stretch>
-                                    </pic:blipFill>
-                                    <pic:spPr bwMode="auto">
-                                      <a:xfrm>
-                                        <a:off x="0" y="0"/>
-                                        <a:ext cx="2572385" cy="382270"/>
-                                      </a:xfrm>
-                                      <a:prstGeom prst="rect">
-                                        <a:avLst/>
-                                      </a:prstGeom>
-                                      <a:noFill/>
-                                      <a:ln>
-                                        <a:noFill/>
-                                      </a:ln>
-                                    </pic:spPr>
-                                  </pic:pic>
-                                </a:graphicData>
-                              </a:graphic>
-                            </wp:inline>
-                          </w:drawing>
-                        </w:r>
-                      </w:p>
-                      <w:p>
-                        <w:pPr>
-                          <w:pStyle w:val="Caption"/>
-                        </w:pPr>
-                        <w:bookmarkStart w:id="2" w:name="_Ref105279235"/>
-                        <w:r>
-                          <w:t xml:space="preserve">Figure </w:t>
-                        </w:r>
-                        <w:bookmarkEnd w:id="2"/>
-                        <w:r>
-                          <w:t>1:</w:t>
-                        </w:r>
-                        <w:r>
-                          <w:t xml:space="preserve"> Goertzel Algorithm Flow Diagram</w:t>
-                        </w:r>
-                        <w:r>
-                          <w:t xml:space="preserve"> [1]</w:t>
-                        </w:r>
-                      </w:p>
-                      <w:p/>
-                    </wne:txbxContent>
-                  </wp:txbx>
-                  <wp:bodyPr rot="0" spcFirstLastPara="0" vertOverflow="overflow" horzOverflow="overflow" vert="horz" wrap="square" lIns="91440" tIns="45720" rIns="91440" bIns="45720" numCol="1" spcCol="0" rtlCol="0" fromWordArt="0" anchor="t" anchorCtr="0" forceAA="0" compatLnSpc="1">
-                    <a:prstTxWarp prst="textNoShape">
-                      <a:avLst/>
-                    </a:prstTxWarp>
-                    <a:noAutofit/>
-                  </wp:bodyPr>
-                </wp:wsp>
-              </a:graphicData>
-            </a:graphic>
-            <wp14:sizeRelH relativeFrom="margin">
-              <wp14:pctWidth>0%</wp14:pctWidth>
-            </wp14:sizeRelH>
-            <wp14:sizeRelV relativeFrom="margin">
-              <wp14:pctHeight>0%</wp14:pctHeight>
-            </wp14:sizeRelV>
-          </wp:anchor>
-        </w:drawing>
-      </w:r>
-    </w:p>
-    <w:p>
-      <w:pPr>
-        <w:pStyle w:val="BodyText"/>
-        <w:rPr>
           <w:lang w:val="en-GB"/>
         </w:rPr>
-      </w:pPr>
+        <w:t xml:space="preserve">For each desired frequency, </w:t>
+      </w:r>
       <w:r>
         <w:rPr>
           <w:lang w:val="en-GB"/>
         </w:rPr>
-        <w:t>For each desired frequency</w:t>
+        <w:t xml:space="preserve">the feedback loop yields </w:t>
       </w:r>
       <w:r>
         <w:rPr>
           <w:lang w:val="en-GB"/>
         </w:rPr>
-        <w:t xml:space="preserve"> </w:t>
-      </w:r>
+        <w:t xml:space="preserve">a </w:t>
+      </w:r>
+      <w:r>
+        <w:rPr>
+          <w:lang w:val="en-GB"/>
+        </w:rPr>
+        <w:t xml:space="preserve">product Q(n) at step </w:t>
+      </w:r>
+      <w:proofErr w:type="spellStart"/>
       <w:r>
         <w:rPr>
           <w:b/>
           <w:bCs/>
           <w:lang w:val="en-GB"/>
         </w:rPr>
-        <w:t>k</w:t>
-      </w:r>
-      <w:r>
-        <w:rPr>
-          <w:lang w:val="en-GB"/>
-        </w:rPr>
-        <w:t xml:space="preserve">, </w:t>
-      </w:r>
-      <w:r>
-        <w:rPr>
-          <w:lang w:val="en-GB"/>
-        </w:rPr>
-        <w:t xml:space="preserve">the feedback loop yields </w:t>
-      </w:r>
-      <w:r>
-        <w:rPr>
-          <w:lang w:val="en-GB"/>
-        </w:rPr>
-        <w:t xml:space="preserve">a </w:t>
-      </w:r>
-      <w:r>
-        <w:rPr>
-          <w:lang w:val="en-GB"/>
-        </w:rPr>
-        <w:t xml:space="preserve">product Q(n) at step </w:t>
-      </w:r>
+        <w:t>n</w:t>
+      </w:r>
+      <w:proofErr w:type="spellEnd"/>
       <w:r>
         <w:rPr>
           <w:b/>
           <w:bCs/>
           <w:lang w:val="en-GB"/>
         </w:rPr>
-        <w:t xml:space="preserve">n. </w:t>
+        <w:t xml:space="preserve">. </w:t>
       </w:r>
       <w:r>
         <w:rPr>
@@ -2877,12 +3365,21 @@
         </w:rPr>
         <w:t xml:space="preserve">The feedforward loop yields a </w:t>
       </w:r>
+      <w:proofErr w:type="spellStart"/>
       <w:r>
         <w:rPr>
           <w:lang w:val="en-GB"/>
         </w:rPr>
-        <w:t xml:space="preserve">Goertzel Coefficient </w:t>
-      </w:r>
+        <w:t>Goertzel</w:t>
+      </w:r>
+      <w:proofErr w:type="spellEnd"/>
+      <w:r>
+        <w:rPr>
+          <w:lang w:val="en-GB"/>
+        </w:rPr>
+        <w:t xml:space="preserve"> Coefficient </w:t>
+      </w:r>
+      <w:proofErr w:type="spellStart"/>
       <w:r>
         <w:rPr>
           <w:lang w:val="en-GB"/>
@@ -2896,6 +3393,7 @@
         </w:rPr>
         <w:t>k</w:t>
       </w:r>
+      <w:proofErr w:type="spellEnd"/>
       <w:r>
         <w:rPr>
           <w:lang w:val="en-GB"/>
@@ -3005,7 +3503,47 @@
           <w:shd w:val="clear" w:color="auto" w:fill="FFFFFF"/>
           <w:lang w:val="en-US"/>
         </w:rPr>
-        <w:t>Detection of one frequency component using the Goertzel Algorithm implemented in C with TI’s SYS/BIOS operating system, s</w:t>
+        <w:t xml:space="preserve">Detection of one frequency component using the </w:t>
+      </w:r>
+      <w:proofErr w:type="spellStart"/>
+      <w:r>
+        <w:rPr>
+          <w:rStyle w:val="normaltextrun"/>
+          <w:color w:val="000000"/>
+          <w:shd w:val="clear" w:color="auto" w:fill="FFFFFF"/>
+          <w:lang w:val="en-US"/>
+        </w:rPr>
+        <w:t>Goertzel</w:t>
+      </w:r>
+      <w:proofErr w:type="spellEnd"/>
+      <w:r>
+        <w:rPr>
+          <w:rStyle w:val="normaltextrun"/>
+          <w:color w:val="000000"/>
+          <w:shd w:val="clear" w:color="auto" w:fill="FFFFFF"/>
+          <w:lang w:val="en-US"/>
+        </w:rPr>
+        <w:t xml:space="preserve"> Algorithm implemented in C with TI’s SYS/BIOS </w:t>
+      </w:r>
+      <w:proofErr w:type="gramStart"/>
+      <w:r>
+        <w:rPr>
+          <w:rStyle w:val="normaltextrun"/>
+          <w:color w:val="000000"/>
+          <w:shd w:val="clear" w:color="auto" w:fill="FFFFFF"/>
+          <w:lang w:val="en-US"/>
+        </w:rPr>
+        <w:t>operating system,</w:t>
+      </w:r>
+      <w:proofErr w:type="gramEnd"/>
+      <w:r>
+        <w:rPr>
+          <w:rStyle w:val="normaltextrun"/>
+          <w:color w:val="000000"/>
+          <w:shd w:val="clear" w:color="auto" w:fill="FFFFFF"/>
+          <w:lang w:val="en-US"/>
+        </w:rPr>
+        <w:t xml:space="preserve"> s</w:t>
       </w:r>
       <w:r>
         <w:rPr>
@@ -3047,8 +3585,29 @@
           <w:shd w:val="clear" w:color="auto" w:fill="FFFFFF"/>
           <w:lang w:val="en-US"/>
         </w:rPr>
-        <w:t xml:space="preserve">Detection of all 8 frequency components using the Goertzel Algorithm implemented in C with TI’s SYS/BIOS operating system, sourced from data file named </w:t>
-      </w:r>
+        <w:t xml:space="preserve">Detection of all 8 frequency components using the </w:t>
+      </w:r>
+      <w:proofErr w:type="spellStart"/>
+      <w:r>
+        <w:rPr>
+          <w:rStyle w:val="normaltextrun"/>
+          <w:color w:val="000000"/>
+          <w:shd w:val="clear" w:color="auto" w:fill="FFFFFF"/>
+          <w:lang w:val="en-US"/>
+        </w:rPr>
+        <w:t>Goertzel</w:t>
+      </w:r>
+      <w:proofErr w:type="spellEnd"/>
+      <w:r>
+        <w:rPr>
+          <w:rStyle w:val="normaltextrun"/>
+          <w:color w:val="000000"/>
+          <w:shd w:val="clear" w:color="auto" w:fill="FFFFFF"/>
+          <w:lang w:val="en-US"/>
+        </w:rPr>
+        <w:t xml:space="preserve"> Algorithm implemented in C with TI’s SYS/BIOS operating system, sourced from data file named </w:t>
+      </w:r>
+      <w:proofErr w:type="spellStart"/>
       <w:r>
         <w:rPr>
           <w:rStyle w:val="normaltextrun"/>
@@ -3062,6 +3621,7 @@
         </w:rPr>
         <w:t>data.bin</w:t>
       </w:r>
+      <w:proofErr w:type="spellEnd"/>
     </w:p>
     <w:p>
       <w:pPr>
@@ -3084,7 +3644,27 @@
           <w:shd w:val="clear" w:color="auto" w:fill="FFFFFF"/>
           <w:lang w:val="en-US"/>
         </w:rPr>
-        <w:t xml:space="preserve">Detection of all 8 frequency components using the Goertzel Algorithm implemented in pure C language, sourced from user </w:t>
+        <w:t xml:space="preserve">Detection of all 8 frequency components using the </w:t>
+      </w:r>
+      <w:proofErr w:type="spellStart"/>
+      <w:r>
+        <w:rPr>
+          <w:rStyle w:val="normaltextrun"/>
+          <w:color w:val="000000"/>
+          <w:shd w:val="clear" w:color="auto" w:fill="FFFFFF"/>
+          <w:lang w:val="en-US"/>
+        </w:rPr>
+        <w:t>Goertzel</w:t>
+      </w:r>
+      <w:proofErr w:type="spellEnd"/>
+      <w:r>
+        <w:rPr>
+          <w:rStyle w:val="normaltextrun"/>
+          <w:color w:val="000000"/>
+          <w:shd w:val="clear" w:color="auto" w:fill="FFFFFF"/>
+          <w:lang w:val="en-US"/>
+        </w:rPr>
+        <w:t xml:space="preserve"> Algorithm implemented in pure C language, sourced from user </w:t>
       </w:r>
       <w:r>
         <w:rPr>
@@ -3133,6 +3713,7 @@
           <w:b/>
           <w:bCs/>
         </w:rPr>
+        <w:lastRenderedPageBreak/>
         <w:t>Brief overview of optimization in C and equivalent code in assembly</w:t>
       </w:r>
     </w:p>
@@ -3144,6 +3725,7 @@
         <w:t>Debawy please fill in here</w:t>
       </w:r>
     </w:p>
+    <w:p/>
     <w:p>
       <w:pPr>
         <w:pStyle w:val="Heading1"/>
@@ -3177,32 +3759,95 @@
     <w:p>
       <w:pPr>
         <w:pStyle w:val="Heading2"/>
-      </w:pPr>
-      <w:r>
-        <w:t>Samuel Please fill in here</w:t>
-      </w:r>
-    </w:p>
-    <w:p>
-      <w:pPr>
-        <w:pStyle w:val="BodyText"/>
-      </w:pPr>
-    </w:p>
-    <w:p>
-      <w:pPr>
-        <w:pStyle w:val="Heading1"/>
-        <w:rPr>
-          <w:b/>
-          <w:bCs/>
-        </w:rPr>
-      </w:pPr>
-      <w:r>
-        <w:rPr>
-          <w:b/>
-          <w:bCs/>
-        </w:rPr>
-        <w:lastRenderedPageBreak/>
-        <w:t xml:space="preserve">Task 2: Detecting all frequencies using </w:t>
-      </w:r>
+        <w:rPr>
+          <w:i w:val="0"/>
+          <w:iCs w:val="0"/>
+        </w:rPr>
+      </w:pPr>
+      <w:r>
+        <w:rPr>
+          <w:i w:val="0"/>
+          <w:iCs w:val="0"/>
+        </w:rPr>
+        <w:t xml:space="preserve">This section implements single frequency detection using the Goertzel Algorithm, and the resulting code would then be used in subsequent sections to carry out DTMF detection. </w:t>
+      </w:r>
+      <w:r>
+        <w:rPr>
+          <w:i w:val="0"/>
+          <w:iCs w:val="0"/>
+        </w:rPr>
+        <w:t>The code aims to calculate the Goertzel value of a signal for the frequency 697Hz. Therefore, the</w:t>
+      </w:r>
+      <w:r>
+        <w:rPr>
+          <w:i w:val="0"/>
+          <w:iCs w:val="0"/>
+        </w:rPr>
+        <w:t xml:space="preserve"> </w:t>
+      </w:r>
+      <w:r>
+        <w:rPr>
+          <w:i w:val="0"/>
+          <w:iCs w:val="0"/>
+        </w:rPr>
+        <w:t>coefficient is set to 0x6D02,</w:t>
+      </w:r>
+      <w:r>
+        <w:rPr>
+          <w:i w:val="0"/>
+          <w:iCs w:val="0"/>
+        </w:rPr>
+        <w:t xml:space="preserve"> </w:t>
+      </w:r>
+      <w:r>
+        <w:rPr>
+          <w:i w:val="0"/>
+          <w:iCs w:val="0"/>
+        </w:rPr>
+        <w:t>which is approximately 1.703275</w:t>
+      </w:r>
+      <w:r>
+        <w:rPr>
+          <w:i w:val="0"/>
+          <w:iCs w:val="0"/>
+        </w:rPr>
+        <w:t>, calculated using (5),</w:t>
+      </w:r>
+      <w:r>
+        <w:rPr>
+          <w:i w:val="0"/>
+          <w:iCs w:val="0"/>
+        </w:rPr>
+        <w:t xml:space="preserve"> </w:t>
+      </w:r>
+      <w:r>
+        <w:rPr>
+          <w:i w:val="0"/>
+          <w:iCs w:val="0"/>
+        </w:rPr>
+        <w:t>converted to Q15 number format.</w:t>
+      </w:r>
+      <w:r>
+        <w:rPr>
+          <w:i w:val="0"/>
+          <w:iCs w:val="0"/>
+        </w:rPr>
+        <w:t xml:space="preserve"> </w:t>
+      </w:r>
+    </w:p>
+    <w:p>
+      <w:pPr>
+        <w:jc w:val="both"/>
+      </w:pPr>
+    </w:p>
+    <w:p>
+      <w:pPr>
+        <w:jc w:val="both"/>
+      </w:pPr>
+      <w:r>
+        <w:t xml:space="preserve">When the program is executed, </w:t>
+      </w:r>
+      <w:proofErr w:type="gramStart"/>
       <w:r>
         <w:rPr>
           <w:b/>
@@ -3210,29 +3855,9 @@
           <w:i/>
           <w:iCs/>
         </w:rPr>
-        <w:t>the</w:t>
-      </w:r>
-      <w:r>
-        <w:rPr>
-          <w:b/>
-          <w:bCs/>
-        </w:rPr>
-        <w:t xml:space="preserve"> goertzel Algorithm</w:t>
-      </w:r>
-    </w:p>
-    <w:p>
-      <w:pPr>
-        <w:jc w:val="start"/>
-      </w:pPr>
-      <w:r>
-        <w:t>This section aims to cover the design</w:t>
-      </w:r>
-      <w:r>
-        <w:t xml:space="preserve"> choice,</w:t>
-      </w:r>
-      <w:r>
-        <w:t xml:space="preserve"> process and goals of the code </w:t>
-      </w:r>
+        <w:t>main(</w:t>
+      </w:r>
+      <w:proofErr w:type="gramEnd"/>
       <w:r>
         <w:rPr>
           <w:b/>
@@ -3240,11 +3865,28 @@
           <w:i/>
           <w:iCs/>
         </w:rPr>
-        <w:t>main_gtz.c</w:t>
-      </w:r>
-      <w:r>
-        <w:t xml:space="preserve"> and </w:t>
-      </w:r>
+        <w:t>)</w:t>
+      </w:r>
+      <w:r>
+        <w:t xml:space="preserve"> generates the clock,</w:t>
+      </w:r>
+    </w:p>
+    <w:p>
+      <w:pPr>
+        <w:jc w:val="both"/>
+      </w:pPr>
+      <w:r>
+        <w:t xml:space="preserve">then hands control over to SYS/BIOS. The tasks immediately </w:t>
+      </w:r>
+      <w:proofErr w:type="gramStart"/>
+      <w:r>
+        <w:t>sleeps</w:t>
+      </w:r>
+      <w:proofErr w:type="gramEnd"/>
+      <w:r>
+        <w:t xml:space="preserve">, the functions in </w:t>
+      </w:r>
+      <w:proofErr w:type="spellStart"/>
       <w:r>
         <w:rPr>
           <w:b/>
@@ -3252,10 +3894,7 @@
           <w:i/>
           <w:iCs/>
         </w:rPr>
-        <w:t>util.c</w:t>
-      </w:r>
-      <w:r>
-        <w:t xml:space="preserve"> under </w:t>
+        <w:t>main</w:t>
       </w:r>
       <w:r>
         <w:rPr>
@@ -3264,13 +3903,417 @@
           <w:i/>
           <w:iCs/>
         </w:rPr>
+        <w:t>_</w:t>
+      </w:r>
+      <w:r>
+        <w:rPr>
+          <w:b/>
+          <w:bCs/>
+          <w:i/>
+          <w:iCs/>
+        </w:rPr>
+        <w:t>gtz.c</w:t>
+      </w:r>
+      <w:proofErr w:type="spellEnd"/>
+      <w:r>
+        <w:t xml:space="preserve"> </w:t>
+      </w:r>
+      <w:r>
+        <w:t>generates the signal</w:t>
+      </w:r>
+      <w:r>
+        <w:t xml:space="preserve"> </w:t>
+      </w:r>
+      <w:r>
+        <w:t xml:space="preserve">and starts calculating the </w:t>
+      </w:r>
+      <w:proofErr w:type="spellStart"/>
+      <w:r>
+        <w:t>Goertzel</w:t>
+      </w:r>
+      <w:proofErr w:type="spellEnd"/>
+      <w:r>
+        <w:t xml:space="preserve"> value. The block of code in </w:t>
+      </w:r>
+    </w:p>
+    <w:p>
+      <w:pPr>
+        <w:jc w:val="both"/>
+      </w:pPr>
+      <w:r>
+        <w:t>Fig.</w:t>
+      </w:r>
+      <w:r>
+        <w:t>A</w:t>
+      </w:r>
+      <w:r>
+        <w:t xml:space="preserve">1 </w:t>
+      </w:r>
+      <w:r>
+        <w:t xml:space="preserve">in the appendix </w:t>
+      </w:r>
+      <w:r>
+        <w:t>carries out the calculation of (</w:t>
+      </w:r>
+      <w:r>
+        <w:t>1</w:t>
+      </w:r>
+      <w:r>
+        <w:t xml:space="preserve">) up to Q205. When Q205 has been calculated, i.e. N =206, </w:t>
+      </w:r>
+      <w:r>
+        <w:t xml:space="preserve">the </w:t>
+      </w:r>
+      <w:proofErr w:type="spellStart"/>
+      <w:r>
+        <w:t>Goertzel</w:t>
+      </w:r>
+      <w:proofErr w:type="spellEnd"/>
+      <w:r>
+        <w:t xml:space="preserve"> value of equation </w:t>
+      </w:r>
+      <w:r>
+        <w:t>(</w:t>
+      </w:r>
+      <w:r>
+        <w:t>4</w:t>
+      </w:r>
+      <w:r>
+        <w:t>) is calculated using the code shown in Fig.</w:t>
+      </w:r>
+      <w:r>
+        <w:t>A</w:t>
+      </w:r>
+      <w:r>
+        <w:t xml:space="preserve">2. </w:t>
+      </w:r>
+    </w:p>
+    <w:p>
+      <w:pPr>
+        <w:jc w:val="both"/>
+      </w:pPr>
+    </w:p>
+    <w:p>
+      <w:pPr>
+        <w:jc w:val="both"/>
+      </w:pPr>
+      <w:r>
+        <w:t xml:space="preserve">When the signal contains the frequency component of 697Hz, it is expected that the </w:t>
+      </w:r>
+      <w:proofErr w:type="spellStart"/>
+      <w:r>
+        <w:t>Goertzel</w:t>
+      </w:r>
+      <w:proofErr w:type="spellEnd"/>
+      <w:r>
+        <w:t xml:space="preserve"> value would be a high value; alternatively, if the signal does not contain the frequency component of 697Hz, the value should be low. The program prints both the frequency used to generate the sample signal and the </w:t>
+      </w:r>
+      <w:proofErr w:type="spellStart"/>
+      <w:r>
+        <w:t>Goertzel</w:t>
+      </w:r>
+      <w:proofErr w:type="spellEnd"/>
+      <w:r>
+        <w:t xml:space="preserve"> value calculated on the terminal, allowing us to test whether the code is working as intended. </w:t>
+      </w:r>
+      <w:r>
+        <w:t xml:space="preserve">As the terminal output in Fig. 2 and Fig. 3 shows, the code works as intended and is successful at detecting the target frequency of 697 Hz. </w:t>
+      </w:r>
+    </w:p>
+    <w:p>
+      <w:pPr>
+        <w:jc w:val="both"/>
+      </w:pPr>
+    </w:p>
+    <w:p>
+      <w:pPr>
+        <w:jc w:val="both"/>
+        <w:rPr>
+          <w:lang w:eastAsia="zh-CN"/>
+        </w:rPr>
+      </w:pPr>
+      <w:r>
+        <w:drawing>
+          <wp:inline distT="0" distB="0" distL="0" distR="0" wp14:anchorId="7227219C" wp14:editId="274A1B46">
+            <wp:extent cx="3089910" cy="1250315"/>
+            <wp:effectExtent l="0" t="0" r="0" b="6985"/>
+            <wp:docPr id="1985778561" name="Picture 1" descr="A screenshot of a computer&#10;&#10;Description automatically generated"/>
+            <wp:cNvGraphicFramePr>
+              <a:graphicFrameLocks xmlns:a="http://purl.oclc.org/ooxml/drawingml/main" noChangeAspect="1"/>
+            </wp:cNvGraphicFramePr>
+            <a:graphic xmlns:a="http://purl.oclc.org/ooxml/drawingml/main">
+              <a:graphicData uri="http://purl.oclc.org/ooxml/drawingml/picture">
+                <pic:pic xmlns:pic="http://purl.oclc.org/ooxml/drawingml/picture">
+                  <pic:nvPicPr>
+                    <pic:cNvPr id="1985778561" name="Picture 1" descr="A screenshot of a computer&#10;&#10;Description automatically generated"/>
+                    <pic:cNvPicPr/>
+                  </pic:nvPicPr>
+                  <pic:blipFill>
+                    <a:blip r:embed="rId12"/>
+                    <a:stretch>
+                      <a:fillRect/>
+                    </a:stretch>
+                  </pic:blipFill>
+                  <pic:spPr>
+                    <a:xfrm>
+                      <a:off x="0" y="0"/>
+                      <a:ext cx="3089910" cy="1250315"/>
+                    </a:xfrm>
+                    <a:prstGeom prst="rect">
+                      <a:avLst/>
+                    </a:prstGeom>
+                  </pic:spPr>
+                </pic:pic>
+              </a:graphicData>
+            </a:graphic>
+          </wp:inline>
+        </w:drawing>
+      </w:r>
+    </w:p>
+    <w:p>
+      <w:pPr>
+        <w:rPr>
+          <w:i/>
+          <w:iCs/>
+          <w:color w:val="44546A" w:themeColor="text2"/>
+          <w:sz w:val="18"/>
+          <w:szCs w:val="18"/>
+        </w:rPr>
+      </w:pPr>
+      <w:r>
+        <w:rPr>
+          <w:i/>
+          <w:iCs/>
+          <w:color w:val="44546A" w:themeColor="text2"/>
+          <w:sz w:val="18"/>
+          <w:szCs w:val="18"/>
+        </w:rPr>
+        <w:t>Figure 2. Terminal output when signal frequency = 697Hz.</w:t>
+      </w:r>
+    </w:p>
+    <w:p>
+      <w:pPr>
+        <w:rPr>
+          <w:rFonts w:hint="eastAsia"/>
+          <w:i/>
+          <w:iCs/>
+          <w:color w:val="44546A" w:themeColor="text2"/>
+          <w:sz w:val="18"/>
+          <w:szCs w:val="18"/>
+        </w:rPr>
+      </w:pPr>
+    </w:p>
+    <w:p>
+      <w:pPr>
+        <w:jc w:val="both"/>
+      </w:pPr>
+      <w:r>
+        <w:drawing>
+          <wp:inline distT="0" distB="0" distL="0" distR="0" wp14:anchorId="6FBDA82C" wp14:editId="1F5B8118">
+            <wp:extent cx="3089910" cy="1254760"/>
+            <wp:effectExtent l="0" t="0" r="0" b="2540"/>
+            <wp:docPr id="1566304905" name="Picture 1" descr="A screenshot of a computer&#10;&#10;Description automatically generated"/>
+            <wp:cNvGraphicFramePr>
+              <a:graphicFrameLocks xmlns:a="http://purl.oclc.org/ooxml/drawingml/main" noChangeAspect="1"/>
+            </wp:cNvGraphicFramePr>
+            <a:graphic xmlns:a="http://purl.oclc.org/ooxml/drawingml/main">
+              <a:graphicData uri="http://purl.oclc.org/ooxml/drawingml/picture">
+                <pic:pic xmlns:pic="http://purl.oclc.org/ooxml/drawingml/picture">
+                  <pic:nvPicPr>
+                    <pic:cNvPr id="1566304905" name="Picture 1" descr="A screenshot of a computer&#10;&#10;Description automatically generated"/>
+                    <pic:cNvPicPr/>
+                  </pic:nvPicPr>
+                  <pic:blipFill>
+                    <a:blip r:embed="rId13"/>
+                    <a:stretch>
+                      <a:fillRect/>
+                    </a:stretch>
+                  </pic:blipFill>
+                  <pic:spPr>
+                    <a:xfrm>
+                      <a:off x="0" y="0"/>
+                      <a:ext cx="3089910" cy="1254760"/>
+                    </a:xfrm>
+                    <a:prstGeom prst="rect">
+                      <a:avLst/>
+                    </a:prstGeom>
+                  </pic:spPr>
+                </pic:pic>
+              </a:graphicData>
+            </a:graphic>
+          </wp:inline>
+        </w:drawing>
+      </w:r>
+    </w:p>
+    <w:p>
+      <w:pPr>
+        <w:rPr>
+          <w:i/>
+          <w:iCs/>
+          <w:color w:val="44546A" w:themeColor="text2"/>
+          <w:sz w:val="18"/>
+          <w:szCs w:val="18"/>
+        </w:rPr>
+      </w:pPr>
+      <w:r>
+        <w:rPr>
+          <w:i/>
+          <w:iCs/>
+          <w:color w:val="44546A" w:themeColor="text2"/>
+          <w:sz w:val="18"/>
+          <w:szCs w:val="18"/>
+        </w:rPr>
+        <w:t>Figure 3. Terminal output when signal frequency = 852Hz.</w:t>
+      </w:r>
+    </w:p>
+    <w:p>
+      <w:pPr>
+        <w:rPr>
+          <w:i/>
+          <w:iCs/>
+          <w:color w:val="44546A" w:themeColor="text2"/>
+          <w:sz w:val="18"/>
+          <w:szCs w:val="18"/>
+        </w:rPr>
+      </w:pPr>
+    </w:p>
+    <w:p>
+      <w:pPr>
+        <w:rPr>
+          <w:i/>
+          <w:iCs/>
+          <w:color w:val="44546A" w:themeColor="text2"/>
+          <w:sz w:val="18"/>
+          <w:szCs w:val="18"/>
+        </w:rPr>
+      </w:pPr>
+    </w:p>
+    <w:p>
+      <w:pPr>
+        <w:rPr>
+          <w:i/>
+          <w:iCs/>
+          <w:color w:val="44546A" w:themeColor="text2"/>
+          <w:sz w:val="18"/>
+          <w:szCs w:val="18"/>
+        </w:rPr>
+      </w:pPr>
+    </w:p>
+    <w:p>
+      <w:pPr>
+        <w:jc w:val="both"/>
+      </w:pPr>
+    </w:p>
+    <w:p>
+      <w:pPr>
+        <w:pStyle w:val="BodyText"/>
+      </w:pPr>
+    </w:p>
+    <w:p>
+      <w:pPr>
+        <w:pStyle w:val="Heading1"/>
+        <w:rPr>
+          <w:b/>
+          <w:bCs/>
+        </w:rPr>
+      </w:pPr>
+      <w:r>
+        <w:rPr>
+          <w:b/>
+          <w:bCs/>
+        </w:rPr>
+        <w:t xml:space="preserve">Task 2: Detecting all frequencies using </w:t>
+      </w:r>
+      <w:r>
+        <w:rPr>
+          <w:b/>
+          <w:bCs/>
+          <w:i/>
+          <w:iCs/>
+        </w:rPr>
+        <w:t>the</w:t>
+      </w:r>
+      <w:r>
+        <w:rPr>
+          <w:b/>
+          <w:bCs/>
+        </w:rPr>
+        <w:t xml:space="preserve"> goertzel Algorithm</w:t>
+      </w:r>
+    </w:p>
+    <w:p>
+      <w:pPr>
+        <w:jc w:val="start"/>
+      </w:pPr>
+      <w:r>
+        <w:t>This section aims to cover the design</w:t>
+      </w:r>
+      <w:r>
+        <w:t xml:space="preserve"> choice,</w:t>
+      </w:r>
+      <w:r>
+        <w:t xml:space="preserve"> </w:t>
+      </w:r>
+      <w:proofErr w:type="gramStart"/>
+      <w:r>
+        <w:t>process</w:t>
+      </w:r>
+      <w:proofErr w:type="gramEnd"/>
+      <w:r>
+        <w:t xml:space="preserve"> and goals of the code </w:t>
+      </w:r>
+      <w:proofErr w:type="spellStart"/>
+      <w:r>
+        <w:rPr>
+          <w:b/>
+          <w:bCs/>
+          <w:i/>
+          <w:iCs/>
+        </w:rPr>
+        <w:t>main_gtz.c</w:t>
+      </w:r>
+      <w:proofErr w:type="spellEnd"/>
+      <w:r>
+        <w:t xml:space="preserve"> and </w:t>
+      </w:r>
+      <w:proofErr w:type="spellStart"/>
+      <w:r>
+        <w:rPr>
+          <w:b/>
+          <w:bCs/>
+          <w:i/>
+          <w:iCs/>
+        </w:rPr>
+        <w:t>util.c</w:t>
+      </w:r>
+      <w:proofErr w:type="spellEnd"/>
+      <w:r>
+        <w:t xml:space="preserve"> under </w:t>
+      </w:r>
+      <w:proofErr w:type="spellStart"/>
+      <w:r>
+        <w:rPr>
+          <w:b/>
+          <w:bCs/>
+          <w:i/>
+          <w:iCs/>
+        </w:rPr>
         <w:t>gtz_all_freq</w:t>
       </w:r>
+      <w:proofErr w:type="spellEnd"/>
       <w:r>
         <w:t xml:space="preserve">. </w:t>
       </w:r>
       <w:r>
-        <w:t>The Goertzel algorithm consists of 3 main events:</w:t>
+        <w:t xml:space="preserve">The </w:t>
+      </w:r>
+      <w:proofErr w:type="spellStart"/>
+      <w:r>
+        <w:t>Goertzel</w:t>
+      </w:r>
+      <w:proofErr w:type="spellEnd"/>
+      <w:r>
+        <w:t xml:space="preserve"> algorithm consists of 3 main events:</w:t>
       </w:r>
     </w:p>
     <w:p>
@@ -3295,8 +4338,13 @@
         </w:numPr>
         <w:jc w:val="start"/>
       </w:pPr>
-      <w:r>
-        <w:t>Goertzel Computation</w:t>
+      <w:proofErr w:type="spellStart"/>
+      <w:r>
+        <w:t>Goertzel</w:t>
+      </w:r>
+      <w:proofErr w:type="spellEnd"/>
+      <w:r>
+        <w:t xml:space="preserve"> Computation</w:t>
       </w:r>
     </w:p>
     <w:p>
@@ -3324,7 +4372,7 @@
           <w:noProof/>
         </w:rPr>
         <w:drawing>
-          <wp:inline distT="0" distB="0" distL="0" distR="0" wp14:anchorId="04C47E05" wp14:editId="4DF3360A">
+          <wp:inline distT="0" distB="0" distL="0" distR="0" wp14:anchorId="04C47E05" wp14:editId="07D84D9C">
             <wp:extent cx="3089910" cy="746125"/>
             <wp:effectExtent l="0" t="0" r="0" b="0"/>
             <wp:docPr id="1202306230" name="Picture 4" descr="A diagram of a process&#10;&#10;Description automatically generated"/>
@@ -3339,7 +4387,7 @@
                     <pic:cNvPicPr/>
                   </pic:nvPicPr>
                   <pic:blipFill rotWithShape="1">
-                    <a:blip r:embed="rId12" cstate="print">
+                    <a:blip r:embed="rId14" cstate="print">
                       <a:extLst>
                         <a:ext uri="{28A0092B-C50C-407E-A947-70E740481C1C}">
                           <a14:useLocalDpi xmlns:a14="http://schemas.microsoft.com/office/drawing/2010/main" val="0"/>
@@ -3399,7 +4447,15 @@
         <w:t xml:space="preserve">Flow Diagram for </w:t>
       </w:r>
       <w:r>
-        <w:t>general Goertzel Algorithm Implementation</w:t>
+        <w:t xml:space="preserve">general </w:t>
+      </w:r>
+      <w:proofErr w:type="spellStart"/>
+      <w:r>
+        <w:t>Goertzel</w:t>
+      </w:r>
+      <w:proofErr w:type="spellEnd"/>
+      <w:r>
+        <w:t xml:space="preserve"> Algorithm Implementation</w:t>
       </w:r>
     </w:p>
     <w:p>
@@ -3414,6 +4470,7 @@
       <w:r>
         <w:t xml:space="preserve">In the case of this task, the tone generation and computation events are undertaken by </w:t>
       </w:r>
+      <w:proofErr w:type="spellStart"/>
       <w:r>
         <w:rPr>
           <w:b/>
@@ -3423,9 +4480,11 @@
         </w:rPr>
         <w:t>main_gtz.c</w:t>
       </w:r>
+      <w:proofErr w:type="spellEnd"/>
       <w:r>
         <w:t xml:space="preserve"> and the detection by </w:t>
       </w:r>
+      <w:proofErr w:type="spellStart"/>
       <w:r>
         <w:rPr>
           <w:b/>
@@ -3435,11 +4494,20 @@
         </w:rPr>
         <w:t>util.c</w:t>
       </w:r>
-      <w:r>
-        <w:t>. SYS/BIOS allows these events to run in parallel and in a specific order. The roles of SYS/BIOS in the code are as follows</w:t>
-      </w:r>
-      <w:r>
-        <w:t>[5]</w:t>
+      <w:proofErr w:type="spellEnd"/>
+      <w:r>
+        <w:t xml:space="preserve">. SYS/BIOS allows these events to run in parallel and in a specific order. The roles of SYS/BIOS in the code are as </w:t>
+      </w:r>
+      <w:proofErr w:type="gramStart"/>
+      <w:r>
+        <w:t>follows</w:t>
+      </w:r>
+      <w:r>
+        <w:t>[</w:t>
+      </w:r>
+      <w:proofErr w:type="gramEnd"/>
+      <w:r>
+        <w:t>5]</w:t>
       </w:r>
       <w:r>
         <w:t>:</w:t>
@@ -3468,7 +4536,23 @@
         <w:jc w:val="start"/>
       </w:pPr>
       <w:r>
-        <w:t>For example: the function Clock_getTicks() returns the number of elapsed clock cycles</w:t>
+        <w:t xml:space="preserve">For example: the function </w:t>
+      </w:r>
+      <w:proofErr w:type="spellStart"/>
+      <w:r>
+        <w:t>Clock_</w:t>
+      </w:r>
+      <w:proofErr w:type="gramStart"/>
+      <w:r>
+        <w:t>getTicks</w:t>
+      </w:r>
+      <w:proofErr w:type="spellEnd"/>
+      <w:r>
+        <w:t>(</w:t>
+      </w:r>
+      <w:proofErr w:type="gramEnd"/>
+      <w:r>
+        <w:t>) returns the number of elapsed clock cycles</w:t>
       </w:r>
       <w:r>
         <w:t xml:space="preserve"> since the start of the program</w:t>
@@ -3512,7 +4596,15 @@
         <w:t xml:space="preserve"> ISR for </w:t>
       </w:r>
       <w:r>
-        <w:t>computing the Goertzel Coefficient</w:t>
+        <w:t xml:space="preserve">computing the </w:t>
+      </w:r>
+      <w:proofErr w:type="spellStart"/>
+      <w:r>
+        <w:t>Goertzel</w:t>
+      </w:r>
+      <w:proofErr w:type="spellEnd"/>
+      <w:r>
+        <w:t xml:space="preserve"> Coefficient</w:t>
       </w:r>
     </w:p>
     <w:p>
@@ -3527,6 +4619,7 @@
       <w:r>
         <w:t xml:space="preserve">Facilitates communication between </w:t>
       </w:r>
+      <w:proofErr w:type="spellStart"/>
       <w:r>
         <w:rPr>
           <w:b/>
@@ -3536,9 +4629,11 @@
         </w:rPr>
         <w:t>main_gtz.c</w:t>
       </w:r>
+      <w:proofErr w:type="spellEnd"/>
       <w:r>
         <w:t xml:space="preserve"> and </w:t>
       </w:r>
+      <w:proofErr w:type="spellStart"/>
       <w:r>
         <w:rPr>
           <w:b/>
@@ -3548,6 +4643,7 @@
         </w:rPr>
         <w:t>util.c</w:t>
       </w:r>
+      <w:proofErr w:type="spellEnd"/>
     </w:p>
     <w:p>
       <w:pPr>
@@ -3769,7 +4865,7 @@
           <w:noProof/>
         </w:rPr>
         <w:drawing>
-          <wp:inline distT="0" distB="0" distL="0" distR="0" wp14:anchorId="5E7C4475" wp14:editId="2CD6F7F5">
+          <wp:inline distT="0" distB="0" distL="0" distR="0" wp14:anchorId="5E7C4475" wp14:editId="001384BF">
             <wp:extent cx="2959498" cy="2343150"/>
             <wp:effectExtent l="0" t="0" r="0" b="0"/>
             <wp:docPr id="642683776" name="Picture 3" descr="A diagram of a algorithm&#10;&#10;Description automatically generated"/>
@@ -3784,7 +4880,7 @@
                     <pic:cNvPicPr/>
                   </pic:nvPicPr>
                   <pic:blipFill rotWithShape="1">
-                    <a:blip r:embed="rId13" cstate="print">
+                    <a:blip r:embed="rId15" cstate="print">
                       <a:extLst>
                         <a:ext uri="{28A0092B-C50C-407E-A947-70E740481C1C}">
                           <a14:useLocalDpi xmlns:a14="http://schemas.microsoft.com/office/drawing/2010/main" val="0"/>
@@ -3837,6 +4933,7 @@
       <w:r>
         <w:t xml:space="preserve"> Flow Diagram for </w:t>
       </w:r>
+      <w:proofErr w:type="spellStart"/>
       <w:r>
         <w:rPr>
           <w:b/>
@@ -3844,6 +4941,7 @@
         </w:rPr>
         <w:t>util.c</w:t>
       </w:r>
+      <w:proofErr w:type="spellEnd"/>
     </w:p>
     <w:p>
       <w:pPr>
@@ -3856,6 +4954,7 @@
         <w:rPr>
           <w:noProof/>
         </w:rPr>
+        <w:lastRenderedPageBreak/>
         <w:t xml:space="preserve">By integrating both </w:t>
       </w:r>
       <w:r>
@@ -3910,7 +5009,7 @@
           <w:noProof/>
         </w:rPr>
         <w:drawing>
-          <wp:inline distT="0" distB="0" distL="0" distR="0" wp14:anchorId="18864156" wp14:editId="34FB6ED0">
+          <wp:inline distT="0" distB="0" distL="0" distR="0" wp14:anchorId="18864156" wp14:editId="608C43D7">
             <wp:extent cx="3208427" cy="2406650"/>
             <wp:effectExtent l="0" t="0" r="0" b="0"/>
             <wp:docPr id="304015409" name="Picture 4" descr="A diagram of a process flow&#10;&#10;Description automatically generated"/>
@@ -3925,7 +5024,7 @@
                     <pic:cNvPicPr/>
                   </pic:nvPicPr>
                   <pic:blipFill>
-                    <a:blip r:embed="rId14" cstate="print">
+                    <a:blip r:embed="rId16" cstate="print">
                       <a:extLst>
                         <a:ext uri="{28A0092B-C50C-407E-A947-70E740481C1C}">
                           <a14:useLocalDpi xmlns:a14="http://schemas.microsoft.com/office/drawing/2010/main" val="0"/>
@@ -3971,6 +5070,7 @@
       <w:r>
         <w:t xml:space="preserve"> Flow Diagram for </w:t>
       </w:r>
+      <w:proofErr w:type="spellStart"/>
       <w:r>
         <w:rPr>
           <w:b/>
@@ -3978,9 +5078,11 @@
         </w:rPr>
         <w:t>util.c</w:t>
       </w:r>
+      <w:proofErr w:type="spellEnd"/>
       <w:r>
         <w:t xml:space="preserve"> + </w:t>
       </w:r>
+      <w:proofErr w:type="spellStart"/>
       <w:r>
         <w:rPr>
           <w:b/>
@@ -3988,6 +5090,7 @@
         </w:rPr>
         <w:t>main.gtz.c</w:t>
       </w:r>
+      <w:proofErr w:type="spellEnd"/>
     </w:p>
     <w:p>
       <w:pPr>
@@ -4334,7 +5437,19 @@
               <w:rPr>
                 <w:noProof/>
               </w:rPr>
-              <w:t xml:space="preserve">  (3) </w:t>
+              <w:t xml:space="preserve">  (</w:t>
+            </w:r>
+            <w:r>
+              <w:rPr>
+                <w:noProof/>
+              </w:rPr>
+              <w:t>6</w:t>
+            </w:r>
+            <w:r>
+              <w:rPr>
+                <w:noProof/>
+              </w:rPr>
+              <w:t xml:space="preserve">) </w:t>
             </w:r>
           </w:p>
           <w:p>
@@ -4545,7 +5660,7 @@
                           <pic:cNvPicPr/>
                         </pic:nvPicPr>
                         <pic:blipFill>
-                          <a:blip r:embed="rId15">
+                          <a:blip r:embed="rId17">
                             <a:extLst>
                               <a:ext uri="{28A0092B-C50C-407E-A947-70E740481C1C}">
                                 <a14:useLocalDpi xmlns:a14="http://schemas.microsoft.com/office/drawing/2010/main" val="0"/>
@@ -4602,7 +5717,7 @@
                           <pic:cNvPicPr/>
                         </pic:nvPicPr>
                         <pic:blipFill>
-                          <a:blip r:embed="rId16">
+                          <a:blip r:embed="rId18">
                             <a:extLst>
                               <a:ext uri="{28A0092B-C50C-407E-A947-70E740481C1C}">
                                 <a14:useLocalDpi xmlns:a14="http://schemas.microsoft.com/office/drawing/2010/main" val="0"/>
@@ -4683,7 +5798,6 @@
                 <w:iCs w:val="0"/>
                 <w:noProof/>
               </w:rPr>
-              <w:lastRenderedPageBreak/>
               <w:t>Clock Cycles used:</w:t>
             </w:r>
           </w:p>
@@ -4714,7 +5828,7 @@
                           <pic:cNvPicPr/>
                         </pic:nvPicPr>
                         <pic:blipFill>
-                          <a:blip r:embed="rId17">
+                          <a:blip r:embed="rId19">
                             <a:extLst>
                               <a:ext uri="{28A0092B-C50C-407E-A947-70E740481C1C}">
                                 <a14:useLocalDpi xmlns:a14="http://schemas.microsoft.com/office/drawing/2010/main" val="0"/>
@@ -4806,8 +5920,17 @@
         <w:jc w:val="start"/>
       </w:pPr>
       <w:r>
-        <w:t xml:space="preserve">This section aims to cover the design choice, process and goals of the code </w:t>
-      </w:r>
+        <w:t xml:space="preserve">This section aims to cover the design choice, </w:t>
+      </w:r>
+      <w:proofErr w:type="gramStart"/>
+      <w:r>
+        <w:t>process</w:t>
+      </w:r>
+      <w:proofErr w:type="gramEnd"/>
+      <w:r>
+        <w:t xml:space="preserve"> and goals of the code </w:t>
+      </w:r>
+      <w:proofErr w:type="spellStart"/>
       <w:r>
         <w:rPr>
           <w:b/>
@@ -4817,6 +5940,7 @@
         </w:rPr>
         <w:t>main.c</w:t>
       </w:r>
+      <w:proofErr w:type="spellEnd"/>
       <w:r>
         <w:t xml:space="preserve">. </w:t>
       </w:r>
@@ -4826,6 +5950,7 @@
       <w:r>
         <w:t xml:space="preserve">, </w:t>
       </w:r>
+      <w:proofErr w:type="spellStart"/>
       <w:r>
         <w:rPr>
           <w:b/>
@@ -4835,9 +5960,11 @@
         </w:rPr>
         <w:t>main.c</w:t>
       </w:r>
+      <w:proofErr w:type="spellEnd"/>
       <w:r>
         <w:t xml:space="preserve"> performs the identical task of </w:t>
       </w:r>
+      <w:proofErr w:type="spellStart"/>
       <w:r>
         <w:rPr>
           <w:b/>
@@ -4847,9 +5974,11 @@
         </w:rPr>
         <w:t>main_gtz.c</w:t>
       </w:r>
+      <w:proofErr w:type="spellEnd"/>
       <w:r>
         <w:t xml:space="preserve"> and </w:t>
       </w:r>
+      <w:proofErr w:type="spellStart"/>
       <w:r>
         <w:rPr>
           <w:b/>
@@ -4859,6 +5988,7 @@
         </w:rPr>
         <w:t>util.c</w:t>
       </w:r>
+      <w:proofErr w:type="spellEnd"/>
       <w:r>
         <w:t xml:space="preserve"> combined in the previous section. </w:t>
       </w:r>
@@ -4902,6 +6032,7 @@
       <w:r>
         <w:t xml:space="preserve">Instead of sourcing sample from </w:t>
       </w:r>
+      <w:proofErr w:type="spellStart"/>
       <w:r>
         <w:rPr>
           <w:b/>
@@ -4911,6 +6042,7 @@
         </w:rPr>
         <w:t>data.bin</w:t>
       </w:r>
+      <w:proofErr w:type="spellEnd"/>
       <w:r>
         <w:t xml:space="preserve"> file, the </w:t>
       </w:r>
@@ -4943,6 +6075,7 @@
       <w:r>
         <w:t xml:space="preserve">, the sample generation function </w:t>
       </w:r>
+      <w:proofErr w:type="spellStart"/>
       <w:r>
         <w:rPr>
           <w:b/>
@@ -4950,8 +6083,9 @@
           <w:i/>
           <w:iCs/>
         </w:rPr>
-        <w:t>clk_SWI_Generate_DTMF</w:t>
-      </w:r>
+        <w:t>clk_SWI_Generate_</w:t>
+      </w:r>
+      <w:proofErr w:type="gramStart"/>
       <w:r>
         <w:rPr>
           <w:b/>
@@ -4959,14 +6093,9 @@
           <w:i/>
           <w:iCs/>
         </w:rPr>
-        <w:t>()</w:t>
-      </w:r>
-      <w:r>
-        <w:t xml:space="preserve"> </w:t>
-      </w:r>
-      <w:r>
-        <w:t xml:space="preserve">in </w:t>
-      </w:r>
+        <w:t>DTMF</w:t>
+      </w:r>
+      <w:proofErr w:type="spellEnd"/>
       <w:r>
         <w:rPr>
           <w:b/>
@@ -4974,14 +6103,9 @@
           <w:i/>
           <w:iCs/>
         </w:rPr>
-        <w:t>One_freq</w:t>
-      </w:r>
-      <w:r>
-        <w:t xml:space="preserve"> </w:t>
-      </w:r>
-      <w:r>
-        <w:t xml:space="preserve">is studied, especially the </w:t>
-      </w:r>
+        <w:t>(</w:t>
+      </w:r>
+      <w:proofErr w:type="gramEnd"/>
       <w:r>
         <w:rPr>
           <w:b/>
@@ -4989,8 +6113,15 @@
           <w:i/>
           <w:iCs/>
         </w:rPr>
-        <w:t>C</w:t>
-      </w:r>
+        <w:t>)</w:t>
+      </w:r>
+      <w:r>
+        <w:t xml:space="preserve"> </w:t>
+      </w:r>
+      <w:r>
+        <w:t xml:space="preserve">in </w:t>
+      </w:r>
+      <w:proofErr w:type="spellStart"/>
       <w:r>
         <w:rPr>
           <w:b/>
@@ -4998,8 +6129,16 @@
           <w:i/>
           <w:iCs/>
         </w:rPr>
-        <w:t>lock_getTicks</w:t>
-      </w:r>
+        <w:t>One_freq</w:t>
+      </w:r>
+      <w:proofErr w:type="spellEnd"/>
+      <w:r>
+        <w:t xml:space="preserve"> </w:t>
+      </w:r>
+      <w:r>
+        <w:t xml:space="preserve">is studied, especially the </w:t>
+      </w:r>
+      <w:proofErr w:type="spellStart"/>
       <w:r>
         <w:rPr>
           <w:b/>
@@ -5007,25 +6146,7 @@
           <w:i/>
           <w:iCs/>
         </w:rPr>
-        <w:t>()</w:t>
-      </w:r>
-      <w:r>
-        <w:t xml:space="preserve"> function. </w:t>
-      </w:r>
-      <w:r>
-        <w:t xml:space="preserve">This function </w:t>
-      </w:r>
-      <w:r>
-        <w:t xml:space="preserve">returns the “time elapsed in clock ticks”. </w:t>
-      </w:r>
-      <w:r>
-        <w:t xml:space="preserve">For example, if the SYS/BIOS clock </w:t>
-      </w:r>
-      <w:r>
-        <w:t>runs at 1.0MHz</w:t>
-      </w:r>
-      <w:r>
-        <w:t xml:space="preserve"> and 1ms has massed, calling the function </w:t>
+        <w:t>C</w:t>
       </w:r>
       <w:r>
         <w:rPr>
@@ -5034,37 +6155,9 @@
           <w:i/>
           <w:iCs/>
         </w:rPr>
-        <w:t>Clock_getTicks()</w:t>
-      </w:r>
-      <w:r>
-        <w:t xml:space="preserve"> w</w:t>
-      </w:r>
-      <w:r>
-        <w:t>ill</w:t>
-      </w:r>
-      <w:r>
-        <w:t xml:space="preserve"> return a UInt32 of 1000. </w:t>
-      </w:r>
-      <w:r>
-        <w:t>[4]</w:t>
-      </w:r>
-    </w:p>
-    <w:p>
-      <w:pPr>
-        <w:jc w:val="both"/>
-      </w:pPr>
-      <w:r>
-        <w:t xml:space="preserve">To get around not having </w:t>
-      </w:r>
-      <w:r>
-        <w:t xml:space="preserve">SYS/BIOS, a for loop can be utilized to </w:t>
-      </w:r>
-      <w:r>
-        <w:t xml:space="preserve">emulate the </w:t>
-      </w:r>
-      <w:r>
-        <w:t xml:space="preserve">clock ticks as obtained from </w:t>
-      </w:r>
+        <w:t>lock_getTicks</w:t>
+      </w:r>
+      <w:proofErr w:type="spellEnd"/>
       <w:r>
         <w:rPr>
           <w:b/>
@@ -5072,7 +6165,134 @@
           <w:i/>
           <w:iCs/>
         </w:rPr>
-        <w:t>Clock_getTicks()</w:t>
+        <w:t>()</w:t>
+      </w:r>
+      <w:r>
+        <w:t xml:space="preserve"> function. </w:t>
+      </w:r>
+      <w:r>
+        <w:t xml:space="preserve">This function </w:t>
+      </w:r>
+      <w:r>
+        <w:t xml:space="preserve">returns the “time elapsed in clock ticks”. </w:t>
+      </w:r>
+      <w:r>
+        <w:t xml:space="preserve">For example, if the SYS/BIOS clock </w:t>
+      </w:r>
+      <w:r>
+        <w:t>runs at 1.0MHz</w:t>
+      </w:r>
+      <w:r>
+        <w:t xml:space="preserve"> and 1ms has massed, calling the function </w:t>
+      </w:r>
+      <w:proofErr w:type="spellStart"/>
+      <w:r>
+        <w:rPr>
+          <w:b/>
+          <w:bCs/>
+          <w:i/>
+          <w:iCs/>
+        </w:rPr>
+        <w:t>Clock_</w:t>
+      </w:r>
+      <w:proofErr w:type="gramStart"/>
+      <w:r>
+        <w:rPr>
+          <w:b/>
+          <w:bCs/>
+          <w:i/>
+          <w:iCs/>
+        </w:rPr>
+        <w:t>getTicks</w:t>
+      </w:r>
+      <w:proofErr w:type="spellEnd"/>
+      <w:r>
+        <w:rPr>
+          <w:b/>
+          <w:bCs/>
+          <w:i/>
+          <w:iCs/>
+        </w:rPr>
+        <w:t>(</w:t>
+      </w:r>
+      <w:proofErr w:type="gramEnd"/>
+      <w:r>
+        <w:rPr>
+          <w:b/>
+          <w:bCs/>
+          <w:i/>
+          <w:iCs/>
+        </w:rPr>
+        <w:t>)</w:t>
+      </w:r>
+      <w:r>
+        <w:t xml:space="preserve"> w</w:t>
+      </w:r>
+      <w:r>
+        <w:t>ill</w:t>
+      </w:r>
+      <w:r>
+        <w:t xml:space="preserve"> return a UInt32 of 1000. </w:t>
+      </w:r>
+      <w:r>
+        <w:t>[4]</w:t>
+      </w:r>
+    </w:p>
+    <w:p>
+      <w:pPr>
+        <w:jc w:val="both"/>
+      </w:pPr>
+      <w:r>
+        <w:t xml:space="preserve">To get around not having </w:t>
+      </w:r>
+      <w:r>
+        <w:t xml:space="preserve">SYS/BIOS, a for loop can be utilized to </w:t>
+      </w:r>
+      <w:r>
+        <w:t xml:space="preserve">emulate the </w:t>
+      </w:r>
+      <w:r>
+        <w:t xml:space="preserve">clock ticks as obtained from </w:t>
+      </w:r>
+      <w:proofErr w:type="spellStart"/>
+      <w:r>
+        <w:rPr>
+          <w:b/>
+          <w:bCs/>
+          <w:i/>
+          <w:iCs/>
+        </w:rPr>
+        <w:t>Clock_</w:t>
+      </w:r>
+      <w:proofErr w:type="gramStart"/>
+      <w:r>
+        <w:rPr>
+          <w:b/>
+          <w:bCs/>
+          <w:i/>
+          <w:iCs/>
+        </w:rPr>
+        <w:t>getTicks</w:t>
+      </w:r>
+      <w:proofErr w:type="spellEnd"/>
+      <w:r>
+        <w:rPr>
+          <w:b/>
+          <w:bCs/>
+          <w:i/>
+          <w:iCs/>
+        </w:rPr>
+        <w:t>(</w:t>
+      </w:r>
+      <w:proofErr w:type="gramEnd"/>
+      <w:r>
+        <w:rPr>
+          <w:b/>
+          <w:bCs/>
+          <w:i/>
+          <w:iCs/>
+        </w:rPr>
+        <w:t>)</w:t>
       </w:r>
       <w:r>
         <w:t xml:space="preserve">. </w:t>
@@ -5084,7 +6304,13 @@
         <w:t xml:space="preserve">generated in a similar fashion as </w:t>
       </w:r>
       <w:r>
-        <w:t>equation (3)</w:t>
+        <w:t>equation (</w:t>
+      </w:r>
+      <w:r>
+        <w:t>6</w:t>
+      </w:r>
+      <w:r>
+        <w:t>)</w:t>
       </w:r>
       <w:r>
         <w:t>, looping the tick variable from n=0 to n=205</w:t>
@@ -5122,14 +6348,27 @@
         <w:t>is the relationship between the value of</w:t>
       </w:r>
       <w:r>
-        <w:t xml:space="preserve"> the computed goertzel coefficient and the convergence of the algorithm. </w:t>
+        <w:t xml:space="preserve"> the computed </w:t>
+      </w:r>
+      <w:proofErr w:type="spellStart"/>
+      <w:r>
+        <w:t>goertzel</w:t>
+      </w:r>
+      <w:proofErr w:type="spellEnd"/>
+      <w:r>
+        <w:t xml:space="preserve"> coefficient and the convergence of the algorithm. </w:t>
       </w:r>
       <w:r>
         <w:t>The algorithm doesn’t converge for</w:t>
       </w:r>
       <w:r>
-        <w:t xml:space="preserve"> goertzel</w:t>
-      </w:r>
+        <w:t xml:space="preserve"> </w:t>
+      </w:r>
+      <w:proofErr w:type="spellStart"/>
+      <w:r>
+        <w:t>goertzel</w:t>
+      </w:r>
+      <w:proofErr w:type="spellEnd"/>
       <w:r>
         <w:t xml:space="preserve"> coefficient</w:t>
       </w:r>
@@ -5155,13 +6394,24 @@
         <w:rPr>
           <w:vertAlign w:val="superscript"/>
         </w:rPr>
-        <w:t>-3</w:t>
+        <w:t>-</w:t>
+      </w:r>
+      <w:proofErr w:type="gramStart"/>
+      <w:r>
+        <w:rPr>
+          <w:vertAlign w:val="superscript"/>
+        </w:rPr>
+        <w:t>3</w:t>
       </w:r>
       <w:r>
         <w:t xml:space="preserve"> </w:t>
       </w:r>
       <w:r>
-        <w:t xml:space="preserve">. </w:t>
+        <w:t>.</w:t>
+      </w:r>
+      <w:proofErr w:type="gramEnd"/>
+      <w:r>
+        <w:t xml:space="preserve"> </w:t>
       </w:r>
       <w:r>
         <w:t xml:space="preserve">If the algorithm fails to converge, </w:t>
@@ -5176,7 +6426,23 @@
         <w:t xml:space="preserve">consider the values of </w:t>
       </w:r>
       <w:r>
-        <w:t xml:space="preserve">mag1, mag2 and the scaling factor when outputting the Goertzel_Value variable into the magnitude[] array; </w:t>
+        <w:t xml:space="preserve">mag1, mag2 and the scaling factor when outputting the </w:t>
+      </w:r>
+      <w:proofErr w:type="spellStart"/>
+      <w:r>
+        <w:t>Goertzel_Value</w:t>
+      </w:r>
+      <w:proofErr w:type="spellEnd"/>
+      <w:r>
+        <w:t xml:space="preserve"> variable into the </w:t>
+      </w:r>
+      <w:proofErr w:type="gramStart"/>
+      <w:r>
+        <w:t>magnitude[</w:t>
+      </w:r>
+      <w:proofErr w:type="gramEnd"/>
+      <w:r>
+        <w:t xml:space="preserve">] array; </w:t>
       </w:r>
       <w:r>
         <w:t xml:space="preserve">we will call this value C. </w:t>
@@ -5457,7 +6723,15 @@
         <w:t>The</w:t>
       </w:r>
       <w:r>
-        <w:t xml:space="preserve"> value combination (mag1,mag2,C) = (32768.0, 32768.0, </w:t>
+        <w:t xml:space="preserve"> value combination (mag</w:t>
+      </w:r>
+      <w:proofErr w:type="gramStart"/>
+      <w:r>
+        <w:t>1,mag</w:t>
+      </w:r>
+      <w:proofErr w:type="gramEnd"/>
+      <w:r>
+        <w:t xml:space="preserve">2,C) = (32768.0, 32768.0, </w:t>
       </w:r>
       <w:r>
         <w:t>10</w:t>
@@ -5498,10 +6772,22 @@
         <w:t xml:space="preserve"> obtaining the </w:t>
       </w:r>
       <w:r>
-        <w:t xml:space="preserve">character from the pad array using the dominant Goertzel coefficients, we generate the frequencies using </w:t>
-      </w:r>
-      <w:r>
-        <w:t xml:space="preserve">user inputs. </w:t>
+        <w:t xml:space="preserve">character from the pad array using the dominant </w:t>
+      </w:r>
+      <w:proofErr w:type="spellStart"/>
+      <w:r>
+        <w:t>Goertzel</w:t>
+      </w:r>
+      <w:proofErr w:type="spellEnd"/>
+      <w:r>
+        <w:t xml:space="preserve"> coefficients, we generate the frequencies using </w:t>
+      </w:r>
+      <w:r>
+        <w:t xml:space="preserve">user </w:t>
+      </w:r>
+      <w:r>
+        <w:lastRenderedPageBreak/>
+        <w:t xml:space="preserve">inputs. </w:t>
       </w:r>
       <w:r>
         <w:t>This can be done using a while loop conditioned by the user input</w:t>
@@ -5615,7 +6901,15 @@
           </w:tcPr>
           <w:p>
             <w:r>
-              <w:t>Proceeds to Goertzel computation and detection</w:t>
+              <w:t xml:space="preserve">Proceeds to </w:t>
+            </w:r>
+            <w:proofErr w:type="spellStart"/>
+            <w:r>
+              <w:t>Goertzel</w:t>
+            </w:r>
+            <w:proofErr w:type="spellEnd"/>
+            <w:r>
+              <w:t xml:space="preserve"> computation and detection</w:t>
             </w:r>
           </w:p>
         </w:tc>
@@ -5693,6 +6987,7 @@
       <w:r>
         <w:t xml:space="preserve">All possible input combinations of </w:t>
       </w:r>
+      <w:proofErr w:type="spellStart"/>
       <w:r>
         <w:rPr>
           <w:b/>
@@ -5700,13 +6995,22 @@
         </w:rPr>
         <w:t>main.c</w:t>
       </w:r>
+      <w:proofErr w:type="spellEnd"/>
     </w:p>
     <w:p>
       <w:pPr>
         <w:jc w:val="both"/>
       </w:pPr>
       <w:r>
-        <w:t>The function of main.c can be summarized in the following flow diagram:</w:t>
+        <w:t xml:space="preserve">The function of </w:t>
+      </w:r>
+      <w:proofErr w:type="spellStart"/>
+      <w:r>
+        <w:t>main.c</w:t>
+      </w:r>
+      <w:proofErr w:type="spellEnd"/>
+      <w:r>
+        <w:t xml:space="preserve"> can be summarized in the following flow diagram:</w:t>
       </w:r>
     </w:p>
     <w:p>
@@ -5728,7 +7032,7 @@
           <w:noProof/>
         </w:rPr>
         <w:drawing>
-          <wp:inline distT="0" distB="0" distL="0" distR="0" wp14:anchorId="04683984" wp14:editId="1CBB44D7">
+          <wp:inline distT="0" distB="0" distL="0" distR="0" wp14:anchorId="04683984" wp14:editId="1A163216">
             <wp:extent cx="2692400" cy="2426484"/>
             <wp:effectExtent l="0" t="0" r="0" b="0"/>
             <wp:docPr id="1770574201" name="Picture 3" descr="A diagram of a computer algorithm&#10;&#10;Description automatically generated"/>
@@ -5743,7 +7047,7 @@
                     <pic:cNvPicPr/>
                   </pic:nvPicPr>
                   <pic:blipFill rotWithShape="1">
-                    <a:blip r:embed="rId18" cstate="print">
+                    <a:blip r:embed="rId20" cstate="print">
                       <a:extLst>
                         <a:ext uri="{28A0092B-C50C-407E-A947-70E740481C1C}">
                           <a14:useLocalDpi xmlns:a14="http://schemas.microsoft.com/office/drawing/2010/main" val="0"/>
@@ -5800,6 +7104,7 @@
       <w:r>
         <w:t xml:space="preserve"> Flow Diagram for </w:t>
       </w:r>
+      <w:proofErr w:type="spellStart"/>
       <w:r>
         <w:rPr>
           <w:b/>
@@ -5814,6 +7119,7 @@
         </w:rPr>
         <w:t>.c</w:t>
       </w:r>
+      <w:proofErr w:type="spellEnd"/>
     </w:p>
     <w:p>
       <w:pPr>
@@ -5832,7 +7138,7 @@
     <w:tbl>
       <w:tblPr>
         <w:tblStyle w:val="TableGrid"/>
-        <w:tblW w:w="0pt" w:type="auto"/>
+        <w:tblW w:w="0pt" w:type="dxa"/>
         <w:tblLook w:firstRow="1" w:lastRow="0" w:firstColumn="1" w:lastColumn="0" w:noHBand="0" w:noVBand="1"/>
       </w:tblPr>
       <w:tblGrid>
@@ -5877,7 +7183,7 @@
                           <pic:cNvPicPr/>
                         </pic:nvPicPr>
                         <pic:blipFill>
-                          <a:blip r:embed="rId19">
+                          <a:blip r:embed="rId21">
                             <a:extLst>
                               <a:ext uri="{28A0092B-C50C-407E-A947-70E740481C1C}">
                                 <a14:useLocalDpi xmlns:a14="http://schemas.microsoft.com/office/drawing/2010/main" val="0"/>
@@ -5944,7 +7250,7 @@
                           <pic:cNvPicPr/>
                         </pic:nvPicPr>
                         <pic:blipFill>
-                          <a:blip r:embed="rId20" cstate="print">
+                          <a:blip r:embed="rId22" cstate="print">
                             <a:extLst>
                               <a:ext uri="{28A0092B-C50C-407E-A947-70E740481C1C}">
                                 <a14:useLocalDpi xmlns:a14="http://schemas.microsoft.com/office/drawing/2010/main" val="0"/>
@@ -6011,6 +7317,8 @@
         <w:t>Task 4: Optimizing task 2 using compiler switches, C intrinsics and other techniques</w:t>
       </w:r>
     </w:p>
+    <w:p/>
+    <w:p/>
     <w:p>
       <w:pPr>
         <w:pStyle w:val="Heading1"/>
@@ -6072,7 +7380,6 @@
       </w:pPr>
       <w:bookmarkStart w:id="4" w:name="_Ref105266905"/>
       <w:r>
-        <w:lastRenderedPageBreak/>
         <w:t>Texas Instruments, “TI-RTOS Kernel (SYS/BIOS), User’s Guide”, June 2020.</w:t>
       </w:r>
       <w:bookmarkEnd w:id="4"/>
@@ -6101,7 +7408,7 @@
       <w:r>
         <w:t xml:space="preserve">Texas Instruments, “module ti.sysbios.knl.Task”, May 2018,  </w:t>
       </w:r>
-      <w:hyperlink r:id="rId21" w:tgtFrame="_blank" w:history="1">
+      <w:hyperlink r:id="rId23" w:tgtFrame="_blank" w:history="1">
         <w:r>
           <w:rPr>
             <w:rStyle w:val="normaltextrun"/>
@@ -6118,18 +7425,16 @@
       <w:pPr>
         <w:pStyle w:val="references"/>
         <w:ind w:start="17.70pt" w:hanging="17.70pt"/>
-        <w:sectPr>
-          <w:type w:val="continuous"/>
-          <w:pgSz w:w="595.30pt" w:h="841.90pt" w:code="9"/>
-          <w:pgMar w:top="54pt" w:right="45.35pt" w:bottom="72pt" w:left="45.35pt" w:header="36pt" w:footer="36pt" w:gutter="0pt"/>
-          <w:cols w:num="2" w:space="18pt"/>
-          <w:docGrid w:linePitch="360"/>
-        </w:sectPr>
+        <w:rPr>
+          <w:rStyle w:val="Hyperlink"/>
+          <w:color w:val="auto"/>
+          <w:u w:val="none"/>
+        </w:rPr>
       </w:pPr>
       <w:r>
         <w:t xml:space="preserve">Texas Instruments, “TMS320C6000 Compiler Optimization User’s Guide”, June 2020,  </w:t>
       </w:r>
-      <w:hyperlink r:id="rId22" w:history="1">
+      <w:hyperlink r:id="rId24" w:history="1">
         <w:r>
           <w:rPr>
             <w:rStyle w:val="Hyperlink"/>
@@ -6138,6 +7443,237 @@
           <w:t>https://software-dl.ti.com/</w:t>
         </w:r>
       </w:hyperlink>
+    </w:p>
+    <w:p>
+      <w:pPr>
+        <w:pStyle w:val="references"/>
+        <w:numPr>
+          <w:ilvl w:val="0"/>
+          <w:numId w:val="0"/>
+        </w:numPr>
+        <w:rPr>
+          <w:rStyle w:val="Hyperlink"/>
+          <w:shd w:val="clear" w:color="auto" w:fill="FFFFFF"/>
+        </w:rPr>
+      </w:pPr>
+    </w:p>
+    <w:p>
+      <w:pPr>
+        <w:pStyle w:val="Heading5"/>
+      </w:pPr>
+      <w:r>
+        <w:t>Appendix</w:t>
+      </w:r>
+    </w:p>
+    <w:p>
+      <w:r>
+        <w:drawing>
+          <wp:inline distT="0" distB="0" distL="0" distR="0" wp14:anchorId="46397D2E" wp14:editId="26842827">
+            <wp:extent cx="1963676" cy="1638415"/>
+            <wp:effectExtent l="0" t="0" r="0" b="0"/>
+            <wp:docPr id="108742252" name="Picture 1" descr="A screenshot of a computer program&#10;&#10;Description automatically generated"/>
+            <wp:cNvGraphicFramePr>
+              <a:graphicFrameLocks xmlns:a="http://purl.oclc.org/ooxml/drawingml/main" noChangeAspect="1"/>
+            </wp:cNvGraphicFramePr>
+            <a:graphic xmlns:a="http://purl.oclc.org/ooxml/drawingml/main">
+              <a:graphicData uri="http://purl.oclc.org/ooxml/drawingml/picture">
+                <pic:pic xmlns:pic="http://purl.oclc.org/ooxml/drawingml/picture">
+                  <pic:nvPicPr>
+                    <pic:cNvPr id="108742252" name="Picture 1" descr="A screenshot of a computer program&#10;&#10;Description automatically generated"/>
+                    <pic:cNvPicPr/>
+                  </pic:nvPicPr>
+                  <pic:blipFill>
+                    <a:blip r:embed="rId25"/>
+                    <a:stretch>
+                      <a:fillRect/>
+                    </a:stretch>
+                  </pic:blipFill>
+                  <pic:spPr>
+                    <a:xfrm>
+                      <a:off x="0" y="0"/>
+                      <a:ext cx="1988435" cy="1659073"/>
+                    </a:xfrm>
+                    <a:prstGeom prst="rect">
+                      <a:avLst/>
+                    </a:prstGeom>
+                  </pic:spPr>
+                </pic:pic>
+              </a:graphicData>
+            </a:graphic>
+          </wp:inline>
+        </w:drawing>
+      </w:r>
+    </w:p>
+    <w:p>
+      <w:pPr>
+        <w:rPr>
+          <w:i/>
+          <w:iCs/>
+          <w:color w:val="44546A" w:themeColor="text2"/>
+          <w:sz w:val="18"/>
+          <w:szCs w:val="18"/>
+        </w:rPr>
+      </w:pPr>
+      <w:r>
+        <w:rPr>
+          <w:i/>
+          <w:iCs/>
+          <w:color w:val="44546A" w:themeColor="text2"/>
+          <w:sz w:val="18"/>
+          <w:szCs w:val="18"/>
+        </w:rPr>
+        <w:t xml:space="preserve">Figure </w:t>
+      </w:r>
+      <w:r>
+        <w:rPr>
+          <w:i/>
+          <w:iCs/>
+          <w:color w:val="44546A" w:themeColor="text2"/>
+          <w:sz w:val="18"/>
+          <w:szCs w:val="18"/>
+        </w:rPr>
+        <w:t>A1</w:t>
+      </w:r>
+      <w:r>
+        <w:rPr>
+          <w:i/>
+          <w:iCs/>
+          <w:color w:val="44546A" w:themeColor="text2"/>
+          <w:sz w:val="18"/>
+          <w:szCs w:val="18"/>
+        </w:rPr>
+        <w:t>. Code calculating equation (1)</w:t>
+      </w:r>
+    </w:p>
+    <w:p>
+      <w:pPr>
+        <w:rPr>
+          <w:i/>
+          <w:iCs/>
+          <w:color w:val="44546A" w:themeColor="text2"/>
+          <w:sz w:val="18"/>
+          <w:szCs w:val="18"/>
+        </w:rPr>
+      </w:pPr>
+    </w:p>
+    <w:p>
+      <w:pPr>
+        <w:rPr>
+          <w:i/>
+          <w:iCs/>
+          <w:color w:val="44546A" w:themeColor="text2"/>
+          <w:sz w:val="18"/>
+          <w:szCs w:val="18"/>
+        </w:rPr>
+      </w:pPr>
+      <w:r>
+        <w:rPr>
+          <w:i/>
+          <w:iCs/>
+          <w:color w:val="44546A" w:themeColor="text2"/>
+          <w:sz w:val="18"/>
+          <w:szCs w:val="18"/>
+        </w:rPr>
+        <w:drawing>
+          <wp:inline distT="0" distB="0" distL="0" distR="0" wp14:anchorId="413E6300" wp14:editId="1168D38A">
+            <wp:extent cx="2722190" cy="1122218"/>
+            <wp:effectExtent l="0" t="0" r="2540" b="1905"/>
+            <wp:docPr id="723333147" name="Picture 1" descr="A computer code with numbers and symbols&#10;&#10;Description automatically generated"/>
+            <wp:cNvGraphicFramePr>
+              <a:graphicFrameLocks xmlns:a="http://purl.oclc.org/ooxml/drawingml/main" noChangeAspect="1"/>
+            </wp:cNvGraphicFramePr>
+            <a:graphic xmlns:a="http://purl.oclc.org/ooxml/drawingml/main">
+              <a:graphicData uri="http://purl.oclc.org/ooxml/drawingml/picture">
+                <pic:pic xmlns:pic="http://purl.oclc.org/ooxml/drawingml/picture">
+                  <pic:nvPicPr>
+                    <pic:cNvPr id="723333147" name="Picture 1" descr="A computer code with numbers and symbols&#10;&#10;Description automatically generated"/>
+                    <pic:cNvPicPr/>
+                  </pic:nvPicPr>
+                  <pic:blipFill>
+                    <a:blip r:embed="rId26"/>
+                    <a:stretch>
+                      <a:fillRect/>
+                    </a:stretch>
+                  </pic:blipFill>
+                  <pic:spPr>
+                    <a:xfrm>
+                      <a:off x="0" y="0"/>
+                      <a:ext cx="2741325" cy="1130106"/>
+                    </a:xfrm>
+                    <a:prstGeom prst="rect">
+                      <a:avLst/>
+                    </a:prstGeom>
+                  </pic:spPr>
+                </pic:pic>
+              </a:graphicData>
+            </a:graphic>
+          </wp:inline>
+        </w:drawing>
+      </w:r>
+    </w:p>
+    <w:p>
+      <w:pPr>
+        <w:rPr>
+          <w:i/>
+          <w:iCs/>
+          <w:color w:val="44546A" w:themeColor="text2"/>
+          <w:sz w:val="18"/>
+          <w:szCs w:val="18"/>
+        </w:rPr>
+      </w:pPr>
+      <w:r>
+        <w:rPr>
+          <w:i/>
+          <w:iCs/>
+          <w:color w:val="44546A" w:themeColor="text2"/>
+          <w:sz w:val="18"/>
+          <w:szCs w:val="18"/>
+        </w:rPr>
+        <w:t xml:space="preserve">Figure </w:t>
+      </w:r>
+      <w:r>
+        <w:rPr>
+          <w:i/>
+          <w:iCs/>
+          <w:color w:val="44546A" w:themeColor="text2"/>
+          <w:sz w:val="18"/>
+          <w:szCs w:val="18"/>
+        </w:rPr>
+        <w:t>A2</w:t>
+      </w:r>
+      <w:r>
+        <w:rPr>
+          <w:i/>
+          <w:iCs/>
+          <w:color w:val="44546A" w:themeColor="text2"/>
+          <w:sz w:val="18"/>
+          <w:szCs w:val="18"/>
+        </w:rPr>
+        <w:t>. Code calculating equation (4)</w:t>
+      </w:r>
+    </w:p>
+    <w:p>
+      <w:pPr>
+        <w:rPr>
+          <w:i/>
+          <w:iCs/>
+          <w:color w:val="44546A" w:themeColor="text2"/>
+          <w:sz w:val="18"/>
+          <w:szCs w:val="18"/>
+        </w:rPr>
+      </w:pPr>
+    </w:p>
+    <w:p/>
+    <w:p>
+      <w:pPr>
+        <w:sectPr>
+          <w:type w:val="continuous"/>
+          <w:pgSz w:w="595.30pt" w:h="841.90pt" w:code="9"/>
+          <w:pgMar w:top="54pt" w:right="45.35pt" w:bottom="72pt" w:left="45.35pt" w:header="36pt" w:footer="36pt" w:gutter="0pt"/>
+          <w:cols w:num="2" w:space="18pt"/>
+          <w:docGrid w:linePitch="360"/>
+        </w:sectPr>
+      </w:pPr>
     </w:p>
     <w:p>
       <w:pPr>

</xml_diff>